<commit_message>
Casos de uso de baixo nível de Gerenciar empilhadeira, fazer simulação e fazer logout
</commit_message>
<xml_diff>
--- a/04.Diagrama Caso de Uso/02 - BAIXO NIVEL/CASO DE USO (DESCRICAO) - JAVA-LIDAY.docx
+++ b/04.Diagrama Caso de Uso/02 - BAIXO NIVEL/CASO DE USO (DESCRICAO) - JAVA-LIDAY.docx
@@ -3487,7 +3487,8 @@
     </w:p>
     <w:tbl>
       <w:tblPr>
-        <w:tblW w:w="9405" w:type="dxa"/>
+        <w:tblW w:w="9410" w:type="dxa"/>
+        <w:tblInd w:w="-5" w:type="dxa"/>
         <w:tblBorders>
           <w:top w:val="single" w:sz="4" w:space="0" w:color="000000"/>
           <w:left w:val="single" w:sz="4" w:space="0" w:color="000000"/>
@@ -3502,7 +3503,8 @@
       <w:tblGrid>
         <w:gridCol w:w="1905"/>
         <w:gridCol w:w="2940"/>
-        <w:gridCol w:w="4560"/>
+        <w:gridCol w:w="33"/>
+        <w:gridCol w:w="4532"/>
       </w:tblGrid>
       <w:tr>
         <w:tc>
@@ -3548,8 +3550,8 @@
         </w:tc>
         <w:tc>
           <w:tcPr>
-            <w:tcW w:w="7500" w:type="dxa"/>
-            <w:gridSpan w:val="2"/>
+            <w:tcW w:w="7505" w:type="dxa"/>
+            <w:gridSpan w:val="3"/>
             <w:tcBorders>
               <w:top w:val="single" w:sz="4" w:space="0" w:color="000000"/>
               <w:left w:val="single" w:sz="4" w:space="0" w:color="000000"/>
@@ -3667,8 +3669,8 @@
         </w:tc>
         <w:tc>
           <w:tcPr>
-            <w:tcW w:w="7500" w:type="dxa"/>
-            <w:gridSpan w:val="2"/>
+            <w:tcW w:w="7505" w:type="dxa"/>
+            <w:gridSpan w:val="3"/>
             <w:tcBorders>
               <w:top w:val="single" w:sz="4" w:space="0" w:color="000000"/>
               <w:left w:val="single" w:sz="4" w:space="0" w:color="000000"/>
@@ -3703,6 +3705,13 @@
                 <w:color w:val="000000"/>
               </w:rPr>
               <w:t>Usuário</w:t>
+            </w:r>
+            <w:r>
+              <w:rPr>
+                <w:noProof/>
+                <w:color w:val="000000"/>
+              </w:rPr>
+              <w:t>, Administrador</w:t>
             </w:r>
           </w:p>
         </w:tc>
@@ -3751,8 +3760,8 @@
         </w:tc>
         <w:tc>
           <w:tcPr>
-            <w:tcW w:w="7500" w:type="dxa"/>
-            <w:gridSpan w:val="2"/>
+            <w:tcW w:w="7505" w:type="dxa"/>
+            <w:gridSpan w:val="3"/>
             <w:tcBorders>
               <w:top w:val="single" w:sz="4" w:space="0" w:color="000000"/>
               <w:left w:val="single" w:sz="4" w:space="0" w:color="000000"/>
@@ -3834,8 +3843,8 @@
         </w:tc>
         <w:tc>
           <w:tcPr>
-            <w:tcW w:w="7500" w:type="dxa"/>
-            <w:gridSpan w:val="2"/>
+            <w:tcW w:w="7505" w:type="dxa"/>
+            <w:gridSpan w:val="3"/>
             <w:tcBorders>
               <w:top w:val="single" w:sz="4" w:space="0" w:color="000000"/>
               <w:left w:val="single" w:sz="4" w:space="0" w:color="000000"/>
@@ -3870,6 +3879,13 @@
                 <w:color w:val="000000"/>
               </w:rPr>
               <w:t>Usuário autenticado</w:t>
+            </w:r>
+            <w:r>
+              <w:rPr>
+                <w:noProof/>
+                <w:color w:val="000000"/>
+              </w:rPr>
+              <w:t>, Empiladeira não deve já estar cadastrada.</w:t>
             </w:r>
           </w:p>
         </w:tc>
@@ -3918,8 +3934,8 @@
         </w:tc>
         <w:tc>
           <w:tcPr>
-            <w:tcW w:w="7500" w:type="dxa"/>
-            <w:gridSpan w:val="2"/>
+            <w:tcW w:w="7505" w:type="dxa"/>
+            <w:gridSpan w:val="3"/>
             <w:tcBorders>
               <w:top w:val="single" w:sz="4" w:space="0" w:color="000000"/>
               <w:left w:val="single" w:sz="4" w:space="0" w:color="000000"/>
@@ -3996,7 +4012,8 @@
         </w:tc>
         <w:tc>
           <w:tcPr>
-            <w:tcW w:w="4560" w:type="dxa"/>
+            <w:tcW w:w="4565" w:type="dxa"/>
+            <w:gridSpan w:val="2"/>
             <w:tcBorders>
               <w:top w:val="single" w:sz="4" w:space="0" w:color="000000"/>
               <w:left w:val="single" w:sz="4" w:space="0" w:color="000000"/>
@@ -4033,586 +4050,583 @@
                 <w:color w:val="000000"/>
               </w:rPr>
               <w:t>Ações do Sistema</w:t>
-            </w:r>
-          </w:p>
-        </w:tc>
-      </w:tr>
-    </w:tbl>
-    <w:p>
-      <w:pPr>
-        <w:pBdr>
-          <w:top w:val="nil"/>
-          <w:left w:val="nil"/>
-          <w:bottom w:val="nil"/>
-          <w:right w:val="nil"/>
-          <w:between w:val="nil"/>
-        </w:pBdr>
-        <w:spacing w:line="360" w:lineRule="auto"/>
-        <w:jc w:val="center"/>
-        <w:rPr>
-          <w:noProof/>
-          <w:color w:val="000000"/>
-        </w:rPr>
-      </w:pPr>
-    </w:p>
-    <w:p>
-      <w:pPr>
-        <w:pBdr>
-          <w:top w:val="nil"/>
-          <w:left w:val="nil"/>
-          <w:bottom w:val="nil"/>
-          <w:right w:val="nil"/>
-          <w:between w:val="nil"/>
-        </w:pBdr>
-        <w:spacing w:line="360" w:lineRule="auto"/>
-        <w:jc w:val="center"/>
-        <w:rPr>
-          <w:noProof/>
-          <w:color w:val="000000"/>
-        </w:rPr>
-      </w:pPr>
-      <w:r>
-        <w:rPr>
-          <w:noProof/>
-          <w:color w:val="000000"/>
-        </w:rPr>
-        <w:t>Fonte: Autores</w:t>
-      </w:r>
-    </w:p>
-    <w:p>
-      <w:pPr>
-        <w:pBdr>
-          <w:top w:val="nil"/>
-          <w:left w:val="nil"/>
-          <w:bottom w:val="nil"/>
-          <w:right w:val="nil"/>
-          <w:between w:val="nil"/>
-        </w:pBdr>
-        <w:spacing w:line="360" w:lineRule="auto"/>
-        <w:jc w:val="center"/>
-        <w:rPr>
-          <w:b/>
-          <w:bCs/>
-          <w:noProof/>
-          <w:color w:val="000000"/>
-        </w:rPr>
-      </w:pPr>
-    </w:p>
-    <w:p>
-      <w:pPr>
-        <w:pStyle w:val="quadro"/>
-        <w:rPr>
-          <w:b/>
-          <w:bCs/>
-        </w:rPr>
-      </w:pPr>
-      <w:r>
-        <w:rPr>
-          <w:b/>
-          <w:bCs/>
-        </w:rPr>
-        <w:t>Quadro 5. Caso de uso – Gerenciar empilhadeira.</w:t>
-      </w:r>
-    </w:p>
-    <w:p>
-      <w:pPr>
-        <w:widowControl w:val="0"/>
-        <w:pBdr>
-          <w:top w:val="nil"/>
-          <w:left w:val="nil"/>
-          <w:bottom w:val="nil"/>
-          <w:right w:val="nil"/>
-          <w:between w:val="nil"/>
-        </w:pBdr>
-        <w:jc w:val="center"/>
-        <w:rPr>
-          <w:noProof/>
-          <w:color w:val="000000"/>
-          <w:sz w:val="20"/>
-          <w:szCs w:val="20"/>
-        </w:rPr>
-      </w:pPr>
-    </w:p>
-    <w:tbl>
-      <w:tblPr>
-        <w:tblW w:w="9405" w:type="dxa"/>
-        <w:tblBorders>
-          <w:top w:val="single" w:sz="4" w:space="0" w:color="000000"/>
-          <w:left w:val="single" w:sz="4" w:space="0" w:color="000000"/>
-          <w:bottom w:val="single" w:sz="4" w:space="0" w:color="000000"/>
-          <w:right w:val="single" w:sz="4" w:space="0" w:color="000000"/>
-          <w:insideH w:val="single" w:sz="4" w:space="0" w:color="000000"/>
-          <w:insideV w:val="single" w:sz="4" w:space="0" w:color="000000"/>
-        </w:tblBorders>
-        <w:tblLayout w:type="fixed"/>
-        <w:tblLook w:val="0400" w:firstRow="0" w:lastRow="0" w:firstColumn="0" w:lastColumn="0" w:noHBand="0" w:noVBand="1"/>
-      </w:tblPr>
-      <w:tblGrid>
-        <w:gridCol w:w="1905"/>
-        <w:gridCol w:w="2940"/>
-        <w:gridCol w:w="4560"/>
-      </w:tblGrid>
-      <w:tr>
-        <w:tc>
-          <w:tcPr>
-            <w:tcW w:w="1905" w:type="dxa"/>
-            <w:tcBorders>
-              <w:top w:val="single" w:sz="4" w:space="0" w:color="000000"/>
-              <w:left w:val="single" w:sz="4" w:space="0" w:color="000000"/>
-              <w:bottom w:val="single" w:sz="4" w:space="0" w:color="000000"/>
-              <w:right w:val="single" w:sz="4" w:space="0" w:color="000000"/>
-            </w:tcBorders>
-            <w:shd w:val="clear" w:color="auto" w:fill="BFBFBF"/>
-            <w:tcMar>
-              <w:top w:w="0" w:type="dxa"/>
-              <w:left w:w="0" w:type="dxa"/>
-              <w:bottom w:w="0" w:type="dxa"/>
-              <w:right w:w="0" w:type="dxa"/>
-            </w:tcMar>
-          </w:tcPr>
-          <w:p>
-            <w:pPr>
-              <w:pBdr>
-                <w:top w:val="nil"/>
-                <w:left w:val="nil"/>
-                <w:bottom w:val="nil"/>
-                <w:right w:val="nil"/>
-                <w:between w:val="nil"/>
-              </w:pBdr>
-              <w:spacing w:after="142"/>
-              <w:rPr>
-                <w:noProof/>
-                <w:color w:val="000000"/>
-              </w:rPr>
-            </w:pPr>
-            <w:r>
-              <w:rPr>
-                <w:noProof/>
-                <w:color w:val="000000"/>
-              </w:rPr>
-              <w:t>Caso de Uso</w:t>
-            </w:r>
-          </w:p>
-        </w:tc>
-        <w:tc>
-          <w:tcPr>
-            <w:tcW w:w="7500" w:type="dxa"/>
-            <w:gridSpan w:val="2"/>
-            <w:tcBorders>
-              <w:top w:val="single" w:sz="4" w:space="0" w:color="000000"/>
-              <w:left w:val="single" w:sz="4" w:space="0" w:color="000000"/>
-              <w:bottom w:val="single" w:sz="4" w:space="0" w:color="000000"/>
-              <w:right w:val="single" w:sz="4" w:space="0" w:color="000000"/>
-            </w:tcBorders>
-            <w:tcMar>
-              <w:top w:w="0" w:type="dxa"/>
-              <w:left w:w="0" w:type="dxa"/>
-              <w:bottom w:w="0" w:type="dxa"/>
-              <w:right w:w="0" w:type="dxa"/>
-            </w:tcMar>
-          </w:tcPr>
-          <w:p>
-            <w:pPr>
-              <w:pBdr>
-                <w:top w:val="nil"/>
-                <w:left w:val="nil"/>
-                <w:bottom w:val="nil"/>
-                <w:right w:val="nil"/>
-                <w:between w:val="nil"/>
-              </w:pBdr>
-              <w:spacing w:after="142"/>
-              <w:rPr>
-                <w:noProof/>
-                <w:color w:val="000000"/>
-              </w:rPr>
-            </w:pPr>
-            <w:r>
-              <w:rPr>
-                <w:noProof/>
-                <w:color w:val="000000"/>
-              </w:rPr>
-              <w:t>RF</w:t>
-            </w:r>
-            <w:r>
-              <w:rPr>
-                <w:noProof/>
-                <w:color w:val="000000"/>
-              </w:rPr>
-              <w:t>05</w:t>
-            </w:r>
-            <w:r>
-              <w:rPr>
-                <w:noProof/>
-                <w:color w:val="000000"/>
-              </w:rPr>
-              <w:t xml:space="preserve">: </w:t>
-            </w:r>
-            <w:r>
-              <w:rPr>
-                <w:noProof/>
-                <w:color w:val="000000"/>
-              </w:rPr>
-              <w:t>Gerenciar empilhadeira</w:t>
             </w:r>
           </w:p>
         </w:tc>
       </w:tr>
       <w:tr>
-        <w:tc>
-          <w:tcPr>
-            <w:tcW w:w="1905" w:type="dxa"/>
-            <w:tcBorders>
-              <w:top w:val="single" w:sz="4" w:space="0" w:color="000000"/>
-              <w:left w:val="single" w:sz="4" w:space="0" w:color="000000"/>
-              <w:bottom w:val="single" w:sz="4" w:space="0" w:color="000000"/>
-              <w:right w:val="single" w:sz="4" w:space="0" w:color="000000"/>
-            </w:tcBorders>
-            <w:shd w:val="clear" w:color="auto" w:fill="BFBFBF"/>
-            <w:tcMar>
-              <w:top w:w="0" w:type="dxa"/>
-              <w:left w:w="0" w:type="dxa"/>
-              <w:bottom w:w="0" w:type="dxa"/>
-              <w:right w:w="0" w:type="dxa"/>
-            </w:tcMar>
-          </w:tcPr>
-          <w:p>
-            <w:pPr>
-              <w:pBdr>
-                <w:top w:val="nil"/>
-                <w:left w:val="nil"/>
-                <w:bottom w:val="nil"/>
-                <w:right w:val="nil"/>
-                <w:between w:val="nil"/>
-              </w:pBdr>
-              <w:spacing w:after="142"/>
-              <w:rPr>
-                <w:noProof/>
-                <w:color w:val="000000"/>
-              </w:rPr>
-            </w:pPr>
-            <w:r>
-              <w:rPr>
-                <w:noProof/>
-                <w:color w:val="000000"/>
-              </w:rPr>
-              <w:t>Ator Principal</w:t>
-            </w:r>
-          </w:p>
-        </w:tc>
-        <w:tc>
-          <w:tcPr>
-            <w:tcW w:w="7500" w:type="dxa"/>
-            <w:gridSpan w:val="2"/>
-            <w:tcBorders>
-              <w:top w:val="single" w:sz="4" w:space="0" w:color="000000"/>
-              <w:left w:val="single" w:sz="4" w:space="0" w:color="000000"/>
-              <w:bottom w:val="single" w:sz="4" w:space="0" w:color="000000"/>
-              <w:right w:val="single" w:sz="4" w:space="0" w:color="000000"/>
-            </w:tcBorders>
-            <w:tcMar>
-              <w:top w:w="0" w:type="dxa"/>
-              <w:left w:w="0" w:type="dxa"/>
-              <w:bottom w:w="0" w:type="dxa"/>
-              <w:right w:w="0" w:type="dxa"/>
-            </w:tcMar>
-          </w:tcPr>
-          <w:p>
-            <w:pPr>
-              <w:pBdr>
-                <w:top w:val="nil"/>
-                <w:left w:val="nil"/>
-                <w:bottom w:val="nil"/>
-                <w:right w:val="nil"/>
-                <w:between w:val="nil"/>
-              </w:pBdr>
-              <w:spacing w:after="142"/>
-              <w:rPr>
-                <w:noProof/>
-                <w:color w:val="000000"/>
-              </w:rPr>
-            </w:pPr>
-            <w:r>
-              <w:rPr>
-                <w:noProof/>
-                <w:color w:val="000000"/>
-              </w:rPr>
-              <w:t>Usuário</w:t>
+        <w:tblPrEx>
+          <w:tblBorders>
+            <w:top w:val="none" w:sz="0" w:space="0" w:color="auto"/>
+            <w:left w:val="none" w:sz="0" w:space="0" w:color="auto"/>
+            <w:bottom w:val="none" w:sz="0" w:space="0" w:color="auto"/>
+            <w:right w:val="none" w:sz="0" w:space="0" w:color="auto"/>
+            <w:insideH w:val="none" w:sz="0" w:space="0" w:color="auto"/>
+            <w:insideV w:val="none" w:sz="0" w:space="0" w:color="auto"/>
+          </w:tblBorders>
+        </w:tblPrEx>
+        <w:tc>
+          <w:tcPr>
+            <w:tcW w:w="9410" w:type="dxa"/>
+            <w:gridSpan w:val="4"/>
+            <w:tcBorders>
+              <w:top w:val="single" w:sz="4" w:space="0" w:color="auto"/>
+              <w:left w:val="single" w:sz="4" w:space="0" w:color="auto"/>
+              <w:bottom w:val="single" w:sz="4" w:space="0" w:color="auto"/>
+              <w:right w:val="single" w:sz="4" w:space="0" w:color="auto"/>
+            </w:tcBorders>
+            <w:tcMar>
+              <w:top w:w="0" w:type="dxa"/>
+              <w:left w:w="0" w:type="dxa"/>
+              <w:bottom w:w="0" w:type="dxa"/>
+              <w:right w:w="0" w:type="dxa"/>
+            </w:tcMar>
+          </w:tcPr>
+          <w:p>
+            <w:pPr>
+              <w:pBdr>
+                <w:top w:val="nil"/>
+                <w:left w:val="nil"/>
+                <w:bottom w:val="nil"/>
+                <w:right w:val="nil"/>
+                <w:between w:val="nil"/>
+              </w:pBdr>
+              <w:shd w:val="clear" w:color="auto" w:fill="D0CECE" w:themeFill="background2" w:themeFillShade="E6"/>
+              <w:jc w:val="center"/>
+              <w:rPr>
+                <w:noProof/>
+                <w:color w:val="000000"/>
+              </w:rPr>
+            </w:pPr>
+            <w:r>
+              <w:rPr>
+                <w:b/>
+                <w:noProof/>
+                <w:color w:val="000000"/>
+              </w:rPr>
+              <w:t>Cadastrar</w:t>
             </w:r>
           </w:p>
         </w:tc>
       </w:tr>
       <w:tr>
-        <w:tc>
-          <w:tcPr>
-            <w:tcW w:w="1905" w:type="dxa"/>
-            <w:tcBorders>
-              <w:top w:val="single" w:sz="4" w:space="0" w:color="000000"/>
-              <w:left w:val="single" w:sz="4" w:space="0" w:color="000000"/>
-              <w:bottom w:val="single" w:sz="4" w:space="0" w:color="000000"/>
-              <w:right w:val="single" w:sz="4" w:space="0" w:color="000000"/>
-            </w:tcBorders>
-            <w:shd w:val="clear" w:color="auto" w:fill="BFBFBF"/>
-            <w:tcMar>
-              <w:top w:w="0" w:type="dxa"/>
-              <w:left w:w="0" w:type="dxa"/>
-              <w:bottom w:w="0" w:type="dxa"/>
-              <w:right w:w="0" w:type="dxa"/>
-            </w:tcMar>
-          </w:tcPr>
-          <w:p>
-            <w:pPr>
-              <w:pBdr>
-                <w:top w:val="nil"/>
-                <w:left w:val="nil"/>
-                <w:bottom w:val="nil"/>
-                <w:right w:val="nil"/>
-                <w:between w:val="nil"/>
-              </w:pBdr>
-              <w:spacing w:after="142"/>
-              <w:rPr>
-                <w:noProof/>
-                <w:color w:val="000000"/>
-              </w:rPr>
-            </w:pPr>
-            <w:r>
-              <w:rPr>
-                <w:noProof/>
-                <w:color w:val="000000"/>
-              </w:rPr>
-              <w:t>Ator secundário</w:t>
-            </w:r>
-          </w:p>
-        </w:tc>
-        <w:tc>
-          <w:tcPr>
-            <w:tcW w:w="7500" w:type="dxa"/>
-            <w:gridSpan w:val="2"/>
-            <w:tcBorders>
-              <w:top w:val="single" w:sz="4" w:space="0" w:color="000000"/>
-              <w:left w:val="single" w:sz="4" w:space="0" w:color="000000"/>
-              <w:bottom w:val="single" w:sz="4" w:space="0" w:color="000000"/>
-              <w:right w:val="single" w:sz="4" w:space="0" w:color="000000"/>
-            </w:tcBorders>
-            <w:tcMar>
-              <w:top w:w="0" w:type="dxa"/>
-              <w:left w:w="0" w:type="dxa"/>
-              <w:bottom w:w="0" w:type="dxa"/>
-              <w:right w:w="0" w:type="dxa"/>
-            </w:tcMar>
-          </w:tcPr>
-          <w:p>
-            <w:pPr>
-              <w:pBdr>
-                <w:top w:val="nil"/>
-                <w:left w:val="nil"/>
-                <w:bottom w:val="nil"/>
-                <w:right w:val="nil"/>
-                <w:between w:val="nil"/>
-              </w:pBdr>
-              <w:rPr>
-                <w:noProof/>
-                <w:color w:val="000000"/>
-              </w:rPr>
-            </w:pPr>
-            <w:r>
-              <w:rPr>
-                <w:noProof/>
-                <w:color w:val="000000"/>
-              </w:rPr>
-              <w:t>-</w:t>
+        <w:tblPrEx>
+          <w:tblBorders>
+            <w:top w:val="none" w:sz="0" w:space="0" w:color="auto"/>
+            <w:left w:val="none" w:sz="0" w:space="0" w:color="auto"/>
+            <w:bottom w:val="none" w:sz="0" w:space="0" w:color="auto"/>
+            <w:right w:val="none" w:sz="0" w:space="0" w:color="auto"/>
+            <w:insideH w:val="none" w:sz="0" w:space="0" w:color="auto"/>
+            <w:insideV w:val="none" w:sz="0" w:space="0" w:color="auto"/>
+          </w:tblBorders>
+        </w:tblPrEx>
+        <w:tc>
+          <w:tcPr>
+            <w:tcW w:w="4878" w:type="dxa"/>
+            <w:gridSpan w:val="3"/>
+            <w:tcBorders>
+              <w:top w:val="single" w:sz="4" w:space="0" w:color="auto"/>
+              <w:left w:val="single" w:sz="4" w:space="0" w:color="000000"/>
+              <w:bottom w:val="single" w:sz="4" w:space="0" w:color="000000"/>
+              <w:right w:val="single" w:sz="4" w:space="0" w:color="000000"/>
+            </w:tcBorders>
+            <w:tcMar>
+              <w:top w:w="0" w:type="dxa"/>
+              <w:left w:w="0" w:type="dxa"/>
+              <w:bottom w:w="0" w:type="dxa"/>
+              <w:right w:w="0" w:type="dxa"/>
+            </w:tcMar>
+            <w:vAlign w:val="center"/>
+          </w:tcPr>
+          <w:p>
+            <w:pPr>
+              <w:pBdr>
+                <w:top w:val="nil"/>
+                <w:left w:val="nil"/>
+                <w:bottom w:val="nil"/>
+                <w:right w:val="nil"/>
+                <w:between w:val="nil"/>
+              </w:pBdr>
+              <w:rPr>
+                <w:noProof/>
+                <w:color w:val="000000"/>
+              </w:rPr>
+            </w:pPr>
+            <w:r>
+              <w:rPr>
+                <w:noProof/>
+                <w:color w:val="000000"/>
+              </w:rPr>
+              <w:t xml:space="preserve">1- O usuário </w:t>
+            </w:r>
+            <w:r>
+              <w:rPr>
+                <w:noProof/>
+                <w:color w:val="000000"/>
+              </w:rPr>
+              <w:t>deve acessar a opção “Gerenciar Empilhadeira” e seleciona “Cadastrar Empilhadeira”</w:t>
+            </w:r>
+          </w:p>
+        </w:tc>
+        <w:tc>
+          <w:tcPr>
+            <w:tcW w:w="4532" w:type="dxa"/>
+            <w:tcBorders>
+              <w:top w:val="single" w:sz="4" w:space="0" w:color="auto"/>
+              <w:left w:val="single" w:sz="4" w:space="0" w:color="000000"/>
+              <w:bottom w:val="single" w:sz="4" w:space="0" w:color="000000"/>
+              <w:right w:val="single" w:sz="4" w:space="0" w:color="000000"/>
+            </w:tcBorders>
+            <w:tcMar>
+              <w:top w:w="0" w:type="dxa"/>
+              <w:left w:w="0" w:type="dxa"/>
+              <w:bottom w:w="0" w:type="dxa"/>
+              <w:right w:w="0" w:type="dxa"/>
+            </w:tcMar>
+            <w:vAlign w:val="center"/>
+          </w:tcPr>
+          <w:p>
+            <w:pPr>
+              <w:pBdr>
+                <w:top w:val="nil"/>
+                <w:left w:val="nil"/>
+                <w:bottom w:val="nil"/>
+                <w:right w:val="nil"/>
+                <w:between w:val="nil"/>
+              </w:pBdr>
+              <w:spacing w:after="142"/>
+              <w:jc w:val="both"/>
+              <w:rPr>
+                <w:noProof/>
+                <w:color w:val="000000"/>
+              </w:rPr>
+            </w:pPr>
+            <w:r>
+              <w:rPr>
+                <w:noProof/>
+                <w:color w:val="000000"/>
+              </w:rPr>
+              <w:t> </w:t>
             </w:r>
           </w:p>
         </w:tc>
       </w:tr>
       <w:tr>
-        <w:tc>
-          <w:tcPr>
-            <w:tcW w:w="1905" w:type="dxa"/>
-            <w:tcBorders>
-              <w:top w:val="single" w:sz="4" w:space="0" w:color="000000"/>
-              <w:left w:val="single" w:sz="4" w:space="0" w:color="000000"/>
-              <w:bottom w:val="single" w:sz="4" w:space="0" w:color="000000"/>
-              <w:right w:val="single" w:sz="4" w:space="0" w:color="000000"/>
-            </w:tcBorders>
-            <w:shd w:val="clear" w:color="auto" w:fill="BFBFBF"/>
-            <w:tcMar>
-              <w:top w:w="0" w:type="dxa"/>
-              <w:left w:w="0" w:type="dxa"/>
-              <w:bottom w:w="0" w:type="dxa"/>
-              <w:right w:w="0" w:type="dxa"/>
-            </w:tcMar>
-          </w:tcPr>
-          <w:p>
-            <w:pPr>
-              <w:pBdr>
-                <w:top w:val="nil"/>
-                <w:left w:val="nil"/>
-                <w:bottom w:val="nil"/>
-                <w:right w:val="nil"/>
-                <w:between w:val="nil"/>
-              </w:pBdr>
-              <w:spacing w:after="142"/>
-              <w:rPr>
-                <w:noProof/>
-                <w:color w:val="000000"/>
-              </w:rPr>
-            </w:pPr>
-            <w:r>
-              <w:rPr>
-                <w:noProof/>
-                <w:color w:val="000000"/>
-              </w:rPr>
-              <w:t>Pré-condição</w:t>
-            </w:r>
-          </w:p>
-        </w:tc>
-        <w:tc>
-          <w:tcPr>
-            <w:tcW w:w="7500" w:type="dxa"/>
-            <w:gridSpan w:val="2"/>
-            <w:tcBorders>
-              <w:top w:val="single" w:sz="4" w:space="0" w:color="000000"/>
-              <w:left w:val="single" w:sz="4" w:space="0" w:color="000000"/>
-              <w:bottom w:val="single" w:sz="4" w:space="0" w:color="000000"/>
-              <w:right w:val="single" w:sz="4" w:space="0" w:color="000000"/>
-            </w:tcBorders>
-            <w:tcMar>
-              <w:top w:w="0" w:type="dxa"/>
-              <w:left w:w="0" w:type="dxa"/>
-              <w:bottom w:w="0" w:type="dxa"/>
-              <w:right w:w="0" w:type="dxa"/>
-            </w:tcMar>
-          </w:tcPr>
-          <w:p>
-            <w:pPr>
-              <w:pBdr>
-                <w:top w:val="nil"/>
-                <w:left w:val="nil"/>
-                <w:bottom w:val="nil"/>
-                <w:right w:val="nil"/>
-                <w:between w:val="nil"/>
-              </w:pBdr>
-              <w:spacing w:after="142"/>
-              <w:rPr>
-                <w:noProof/>
-                <w:color w:val="000000"/>
-              </w:rPr>
-            </w:pPr>
-            <w:r>
-              <w:rPr>
-                <w:noProof/>
-                <w:color w:val="000000"/>
-              </w:rPr>
-              <w:t>Usuário autenticado</w:t>
+        <w:tblPrEx>
+          <w:tblBorders>
+            <w:top w:val="none" w:sz="0" w:space="0" w:color="auto"/>
+            <w:left w:val="none" w:sz="0" w:space="0" w:color="auto"/>
+            <w:bottom w:val="none" w:sz="0" w:space="0" w:color="auto"/>
+            <w:right w:val="none" w:sz="0" w:space="0" w:color="auto"/>
+            <w:insideH w:val="none" w:sz="0" w:space="0" w:color="auto"/>
+            <w:insideV w:val="none" w:sz="0" w:space="0" w:color="auto"/>
+          </w:tblBorders>
+        </w:tblPrEx>
+        <w:tc>
+          <w:tcPr>
+            <w:tcW w:w="4878" w:type="dxa"/>
+            <w:gridSpan w:val="3"/>
+            <w:tcBorders>
+              <w:top w:val="single" w:sz="4" w:space="0" w:color="000000"/>
+              <w:left w:val="single" w:sz="4" w:space="0" w:color="000000"/>
+              <w:bottom w:val="single" w:sz="4" w:space="0" w:color="000000"/>
+              <w:right w:val="single" w:sz="4" w:space="0" w:color="000000"/>
+            </w:tcBorders>
+            <w:tcMar>
+              <w:top w:w="0" w:type="dxa"/>
+              <w:left w:w="0" w:type="dxa"/>
+              <w:bottom w:w="0" w:type="dxa"/>
+              <w:right w:w="0" w:type="dxa"/>
+            </w:tcMar>
+            <w:vAlign w:val="center"/>
+          </w:tcPr>
+          <w:p>
+            <w:pPr>
+              <w:pBdr>
+                <w:top w:val="nil"/>
+                <w:left w:val="nil"/>
+                <w:bottom w:val="nil"/>
+                <w:right w:val="nil"/>
+                <w:between w:val="nil"/>
+              </w:pBdr>
+              <w:rPr>
+                <w:noProof/>
+                <w:color w:val="000000"/>
+              </w:rPr>
+            </w:pPr>
+          </w:p>
+        </w:tc>
+        <w:tc>
+          <w:tcPr>
+            <w:tcW w:w="4532" w:type="dxa"/>
+            <w:tcBorders>
+              <w:top w:val="single" w:sz="4" w:space="0" w:color="000000"/>
+              <w:left w:val="single" w:sz="4" w:space="0" w:color="000000"/>
+              <w:bottom w:val="single" w:sz="4" w:space="0" w:color="000000"/>
+              <w:right w:val="single" w:sz="4" w:space="0" w:color="000000"/>
+            </w:tcBorders>
+            <w:tcMar>
+              <w:top w:w="0" w:type="dxa"/>
+              <w:left w:w="0" w:type="dxa"/>
+              <w:bottom w:w="0" w:type="dxa"/>
+              <w:right w:w="0" w:type="dxa"/>
+            </w:tcMar>
+            <w:vAlign w:val="center"/>
+          </w:tcPr>
+          <w:p>
+            <w:pPr>
+              <w:pBdr>
+                <w:top w:val="nil"/>
+                <w:left w:val="nil"/>
+                <w:bottom w:val="nil"/>
+                <w:right w:val="nil"/>
+                <w:between w:val="nil"/>
+              </w:pBdr>
+              <w:spacing w:after="142"/>
+              <w:jc w:val="both"/>
+              <w:rPr>
+                <w:noProof/>
+                <w:color w:val="000000"/>
+              </w:rPr>
+            </w:pPr>
+            <w:r>
+              <w:rPr>
+                <w:noProof/>
+                <w:color w:val="000000"/>
+              </w:rPr>
+              <w:t>2</w:t>
+            </w:r>
+            <w:r>
+              <w:rPr>
+                <w:noProof/>
+                <w:color w:val="000000"/>
+              </w:rPr>
+              <w:t xml:space="preserve"> </w:t>
+            </w:r>
+            <w:r>
+              <w:rPr>
+                <w:noProof/>
+                <w:color w:val="000000"/>
+              </w:rPr>
+              <w:t>–</w:t>
+            </w:r>
+            <w:r>
+              <w:rPr>
+                <w:noProof/>
+                <w:color w:val="000000"/>
+              </w:rPr>
+              <w:t xml:space="preserve"> </w:t>
+            </w:r>
+            <w:r>
+              <w:rPr>
+                <w:noProof/>
+                <w:color w:val="000000"/>
+              </w:rPr>
+              <w:t>O sistema exibe o formulário de cadastro</w:t>
             </w:r>
           </w:p>
         </w:tc>
       </w:tr>
       <w:tr>
-        <w:tc>
-          <w:tcPr>
-            <w:tcW w:w="1905" w:type="dxa"/>
-            <w:tcBorders>
-              <w:top w:val="single" w:sz="4" w:space="0" w:color="000000"/>
-              <w:left w:val="single" w:sz="4" w:space="0" w:color="000000"/>
-              <w:bottom w:val="single" w:sz="4" w:space="0" w:color="000000"/>
-              <w:right w:val="single" w:sz="4" w:space="0" w:color="000000"/>
-            </w:tcBorders>
-            <w:shd w:val="clear" w:color="auto" w:fill="BFBFBF"/>
-            <w:tcMar>
-              <w:top w:w="0" w:type="dxa"/>
-              <w:left w:w="0" w:type="dxa"/>
-              <w:bottom w:w="0" w:type="dxa"/>
-              <w:right w:w="0" w:type="dxa"/>
-            </w:tcMar>
-          </w:tcPr>
-          <w:p>
-            <w:pPr>
-              <w:pBdr>
-                <w:top w:val="nil"/>
-                <w:left w:val="nil"/>
-                <w:bottom w:val="nil"/>
-                <w:right w:val="nil"/>
-                <w:between w:val="nil"/>
-              </w:pBdr>
-              <w:spacing w:after="142"/>
-              <w:rPr>
-                <w:noProof/>
-                <w:color w:val="000000"/>
-              </w:rPr>
-            </w:pPr>
-            <w:r>
-              <w:rPr>
-                <w:noProof/>
-                <w:color w:val="000000"/>
-              </w:rPr>
-              <w:t>Pós-condição</w:t>
-            </w:r>
-          </w:p>
-        </w:tc>
-        <w:tc>
-          <w:tcPr>
-            <w:tcW w:w="7500" w:type="dxa"/>
-            <w:gridSpan w:val="2"/>
-            <w:tcBorders>
-              <w:top w:val="single" w:sz="4" w:space="0" w:color="000000"/>
-              <w:left w:val="single" w:sz="4" w:space="0" w:color="000000"/>
-              <w:bottom w:val="single" w:sz="4" w:space="0" w:color="000000"/>
-              <w:right w:val="single" w:sz="4" w:space="0" w:color="000000"/>
-            </w:tcBorders>
-            <w:tcMar>
-              <w:top w:w="0" w:type="dxa"/>
-              <w:left w:w="0" w:type="dxa"/>
-              <w:bottom w:w="0" w:type="dxa"/>
-              <w:right w:w="0" w:type="dxa"/>
-            </w:tcMar>
-          </w:tcPr>
-          <w:p>
-            <w:pPr>
-              <w:pBdr>
-                <w:top w:val="nil"/>
-                <w:left w:val="nil"/>
-                <w:bottom w:val="nil"/>
-                <w:right w:val="nil"/>
-                <w:between w:val="nil"/>
-              </w:pBdr>
-              <w:rPr>
-                <w:noProof/>
-                <w:color w:val="000000"/>
-              </w:rPr>
-            </w:pPr>
+        <w:tblPrEx>
+          <w:tblBorders>
+            <w:top w:val="none" w:sz="0" w:space="0" w:color="auto"/>
+            <w:left w:val="none" w:sz="0" w:space="0" w:color="auto"/>
+            <w:bottom w:val="none" w:sz="0" w:space="0" w:color="auto"/>
+            <w:right w:val="none" w:sz="0" w:space="0" w:color="auto"/>
+            <w:insideH w:val="none" w:sz="0" w:space="0" w:color="auto"/>
+            <w:insideV w:val="none" w:sz="0" w:space="0" w:color="auto"/>
+          </w:tblBorders>
+        </w:tblPrEx>
+        <w:tc>
+          <w:tcPr>
+            <w:tcW w:w="4878" w:type="dxa"/>
+            <w:gridSpan w:val="3"/>
+            <w:tcBorders>
+              <w:top w:val="single" w:sz="4" w:space="0" w:color="000000"/>
+              <w:left w:val="single" w:sz="4" w:space="0" w:color="000000"/>
+              <w:bottom w:val="single" w:sz="4" w:space="0" w:color="000000"/>
+              <w:right w:val="single" w:sz="4" w:space="0" w:color="000000"/>
+            </w:tcBorders>
+            <w:tcMar>
+              <w:top w:w="0" w:type="dxa"/>
+              <w:left w:w="0" w:type="dxa"/>
+              <w:bottom w:w="0" w:type="dxa"/>
+              <w:right w:w="0" w:type="dxa"/>
+            </w:tcMar>
+            <w:vAlign w:val="center"/>
+          </w:tcPr>
+          <w:p>
+            <w:pPr>
+              <w:pBdr>
+                <w:top w:val="nil"/>
+                <w:left w:val="nil"/>
+                <w:bottom w:val="nil"/>
+                <w:right w:val="nil"/>
+                <w:between w:val="nil"/>
+              </w:pBdr>
+              <w:jc w:val="both"/>
+              <w:rPr>
+                <w:noProof/>
+                <w:color w:val="000000"/>
+              </w:rPr>
+            </w:pPr>
+            <w:r>
+              <w:rPr>
+                <w:noProof/>
+                <w:color w:val="000000"/>
+              </w:rPr>
+              <w:t>3-</w:t>
+            </w:r>
+            <w:r>
+              <w:rPr>
+                <w:noProof/>
+                <w:color w:val="000000"/>
+              </w:rPr>
+              <w:t xml:space="preserve"> O usuário preenche os dados obrigatórios e confirma o cadastro</w:t>
+            </w:r>
+          </w:p>
+        </w:tc>
+        <w:tc>
+          <w:tcPr>
+            <w:tcW w:w="4532" w:type="dxa"/>
+            <w:tcBorders>
+              <w:top w:val="single" w:sz="4" w:space="0" w:color="000000"/>
+              <w:left w:val="single" w:sz="4" w:space="0" w:color="000000"/>
+              <w:bottom w:val="single" w:sz="4" w:space="0" w:color="000000"/>
+              <w:right w:val="single" w:sz="4" w:space="0" w:color="000000"/>
+            </w:tcBorders>
+            <w:tcMar>
+              <w:top w:w="0" w:type="dxa"/>
+              <w:left w:w="0" w:type="dxa"/>
+              <w:bottom w:w="0" w:type="dxa"/>
+              <w:right w:w="0" w:type="dxa"/>
+            </w:tcMar>
+            <w:vAlign w:val="center"/>
+          </w:tcPr>
+          <w:p>
+            <w:pPr>
+              <w:pBdr>
+                <w:top w:val="nil"/>
+                <w:left w:val="nil"/>
+                <w:bottom w:val="nil"/>
+                <w:right w:val="nil"/>
+                <w:between w:val="nil"/>
+              </w:pBdr>
+              <w:spacing w:after="142"/>
+              <w:jc w:val="both"/>
+              <w:rPr>
+                <w:noProof/>
+                <w:color w:val="000000"/>
+              </w:rPr>
+            </w:pPr>
+            <w:r>
+              <w:rPr>
+                <w:noProof/>
+                <w:color w:val="000000"/>
+              </w:rPr>
+              <w:t> </w:t>
+            </w:r>
           </w:p>
         </w:tc>
       </w:tr>
       <w:tr>
-        <w:tc>
-          <w:tcPr>
-            <w:tcW w:w="4845" w:type="dxa"/>
-            <w:gridSpan w:val="2"/>
-            <w:tcBorders>
-              <w:top w:val="single" w:sz="4" w:space="0" w:color="000000"/>
-              <w:left w:val="single" w:sz="4" w:space="0" w:color="000000"/>
-              <w:bottom w:val="single" w:sz="4" w:space="0" w:color="000000"/>
-              <w:right w:val="single" w:sz="4" w:space="0" w:color="000000"/>
-            </w:tcBorders>
-            <w:shd w:val="clear" w:color="auto" w:fill="BFBFBF"/>
-            <w:tcMar>
-              <w:top w:w="0" w:type="dxa"/>
-              <w:left w:w="0" w:type="dxa"/>
-              <w:bottom w:w="0" w:type="dxa"/>
-              <w:right w:w="0" w:type="dxa"/>
-            </w:tcMar>
-          </w:tcPr>
-          <w:p>
-            <w:pPr>
-              <w:pBdr>
-                <w:top w:val="nil"/>
-                <w:left w:val="nil"/>
-                <w:bottom w:val="nil"/>
-                <w:right w:val="nil"/>
-                <w:between w:val="nil"/>
-              </w:pBdr>
-              <w:spacing w:after="142"/>
+        <w:tblPrEx>
+          <w:tblBorders>
+            <w:top w:val="none" w:sz="0" w:space="0" w:color="auto"/>
+            <w:left w:val="none" w:sz="0" w:space="0" w:color="auto"/>
+            <w:bottom w:val="none" w:sz="0" w:space="0" w:color="auto"/>
+            <w:right w:val="none" w:sz="0" w:space="0" w:color="auto"/>
+            <w:insideH w:val="none" w:sz="0" w:space="0" w:color="auto"/>
+            <w:insideV w:val="none" w:sz="0" w:space="0" w:color="auto"/>
+          </w:tblBorders>
+        </w:tblPrEx>
+        <w:tc>
+          <w:tcPr>
+            <w:tcW w:w="4878" w:type="dxa"/>
+            <w:gridSpan w:val="3"/>
+            <w:tcBorders>
+              <w:top w:val="single" w:sz="4" w:space="0" w:color="000000"/>
+              <w:left w:val="single" w:sz="4" w:space="0" w:color="000000"/>
+              <w:bottom w:val="single" w:sz="4" w:space="0" w:color="auto"/>
+              <w:right w:val="single" w:sz="4" w:space="0" w:color="000000"/>
+            </w:tcBorders>
+            <w:tcMar>
+              <w:top w:w="0" w:type="dxa"/>
+              <w:left w:w="0" w:type="dxa"/>
+              <w:bottom w:w="0" w:type="dxa"/>
+              <w:right w:w="0" w:type="dxa"/>
+            </w:tcMar>
+            <w:vAlign w:val="center"/>
+          </w:tcPr>
+          <w:p>
+            <w:pPr>
+              <w:pBdr>
+                <w:top w:val="nil"/>
+                <w:left w:val="nil"/>
+                <w:bottom w:val="nil"/>
+                <w:right w:val="nil"/>
+                <w:between w:val="nil"/>
+              </w:pBdr>
+              <w:rPr>
+                <w:noProof/>
+                <w:color w:val="000000"/>
+              </w:rPr>
+            </w:pPr>
+          </w:p>
+        </w:tc>
+        <w:tc>
+          <w:tcPr>
+            <w:tcW w:w="4532" w:type="dxa"/>
+            <w:tcBorders>
+              <w:top w:val="single" w:sz="4" w:space="0" w:color="000000"/>
+              <w:left w:val="single" w:sz="4" w:space="0" w:color="000000"/>
+              <w:bottom w:val="single" w:sz="4" w:space="0" w:color="auto"/>
+              <w:right w:val="single" w:sz="4" w:space="0" w:color="000000"/>
+            </w:tcBorders>
+            <w:tcMar>
+              <w:top w:w="0" w:type="dxa"/>
+              <w:left w:w="0" w:type="dxa"/>
+              <w:bottom w:w="0" w:type="dxa"/>
+              <w:right w:w="0" w:type="dxa"/>
+            </w:tcMar>
+            <w:vAlign w:val="center"/>
+          </w:tcPr>
+          <w:p>
+            <w:pPr>
+              <w:pBdr>
+                <w:top w:val="nil"/>
+                <w:left w:val="nil"/>
+                <w:bottom w:val="nil"/>
+                <w:right w:val="nil"/>
+                <w:between w:val="nil"/>
+              </w:pBdr>
+              <w:spacing w:after="142"/>
+              <w:jc w:val="both"/>
+              <w:rPr>
+                <w:noProof/>
+                <w:color w:val="000000"/>
+              </w:rPr>
+            </w:pPr>
+            <w:r>
+              <w:rPr>
+                <w:noProof/>
+                <w:color w:val="000000"/>
+              </w:rPr>
+              <w:t>4</w:t>
+            </w:r>
+            <w:r>
+              <w:rPr>
+                <w:noProof/>
+                <w:color w:val="000000"/>
+              </w:rPr>
+              <w:t xml:space="preserve"> </w:t>
+            </w:r>
+            <w:r>
+              <w:rPr>
+                <w:noProof/>
+                <w:color w:val="000000"/>
+              </w:rPr>
+              <w:t>-</w:t>
+            </w:r>
+            <w:r>
+              <w:rPr>
+                <w:noProof/>
+                <w:color w:val="000000"/>
+              </w:rPr>
+              <w:t xml:space="preserve"> </w:t>
+            </w:r>
+            <w:r>
+              <w:rPr>
+                <w:noProof/>
+                <w:color w:val="000000"/>
+              </w:rPr>
+              <w:t xml:space="preserve">O </w:t>
+            </w:r>
+            <w:r>
+              <w:rPr>
+                <w:noProof/>
+                <w:color w:val="000000"/>
+              </w:rPr>
+              <w:t>s</w:t>
+            </w:r>
+            <w:r>
+              <w:rPr>
+                <w:noProof/>
+                <w:color w:val="000000"/>
+              </w:rPr>
+              <w:t xml:space="preserve">istema valida </w:t>
+            </w:r>
+            <w:r>
+              <w:rPr>
+                <w:noProof/>
+                <w:color w:val="000000"/>
+              </w:rPr>
+              <w:t>os campos</w:t>
+            </w:r>
+            <w:r>
+              <w:rPr>
+                <w:noProof/>
+                <w:color w:val="000000"/>
+              </w:rPr>
+              <w:t xml:space="preserve"> preenchidos</w:t>
+            </w:r>
+            <w:r>
+              <w:rPr>
+                <w:noProof/>
+                <w:color w:val="000000"/>
+              </w:rPr>
+              <w:t xml:space="preserve"> e</w:t>
+            </w:r>
+            <w:r>
+              <w:rPr>
+                <w:noProof/>
+                <w:color w:val="000000"/>
+              </w:rPr>
+              <w:t xml:space="preserve"> retorna mensagem “Cadastro Efetuado com sucesso” e salva registro. </w:t>
+            </w:r>
+          </w:p>
+        </w:tc>
+      </w:tr>
+      <w:tr>
+        <w:tblPrEx>
+          <w:tblBorders>
+            <w:top w:val="none" w:sz="0" w:space="0" w:color="auto"/>
+            <w:left w:val="none" w:sz="0" w:space="0" w:color="auto"/>
+            <w:bottom w:val="none" w:sz="0" w:space="0" w:color="auto"/>
+            <w:right w:val="none" w:sz="0" w:space="0" w:color="auto"/>
+            <w:insideH w:val="none" w:sz="0" w:space="0" w:color="auto"/>
+            <w:insideV w:val="none" w:sz="0" w:space="0" w:color="auto"/>
+          </w:tblBorders>
+        </w:tblPrEx>
+        <w:tc>
+          <w:tcPr>
+            <w:tcW w:w="9410" w:type="dxa"/>
+            <w:gridSpan w:val="4"/>
+            <w:tcBorders>
+              <w:top w:val="single" w:sz="4" w:space="0" w:color="auto"/>
+              <w:left w:val="single" w:sz="4" w:space="0" w:color="auto"/>
+              <w:bottom w:val="single" w:sz="4" w:space="0" w:color="auto"/>
+              <w:right w:val="single" w:sz="4" w:space="0" w:color="auto"/>
+            </w:tcBorders>
+            <w:tcMar>
+              <w:top w:w="0" w:type="dxa"/>
+              <w:left w:w="0" w:type="dxa"/>
+              <w:bottom w:w="0" w:type="dxa"/>
+              <w:right w:w="0" w:type="dxa"/>
+            </w:tcMar>
+            <w:vAlign w:val="center"/>
+          </w:tcPr>
+          <w:p>
+            <w:pPr>
+              <w:pBdr>
+                <w:top w:val="nil"/>
+                <w:left w:val="nil"/>
+                <w:bottom w:val="nil"/>
+                <w:right w:val="nil"/>
+                <w:between w:val="nil"/>
+              </w:pBdr>
+              <w:shd w:val="clear" w:color="auto" w:fill="D0CECE" w:themeFill="background2" w:themeFillShade="E6"/>
               <w:jc w:val="center"/>
               <w:rPr>
                 <w:noProof/>
@@ -4621,52 +4635,1556 @@
             </w:pPr>
             <w:r>
               <w:rPr>
-                <w:noProof/>
-                <w:color w:val="000000"/>
-              </w:rPr>
-              <w:t>Ações do Ator</w:t>
-            </w:r>
-          </w:p>
-        </w:tc>
-        <w:tc>
-          <w:tcPr>
-            <w:tcW w:w="4560" w:type="dxa"/>
-            <w:tcBorders>
-              <w:top w:val="single" w:sz="4" w:space="0" w:color="000000"/>
-              <w:left w:val="single" w:sz="4" w:space="0" w:color="000000"/>
-              <w:bottom w:val="single" w:sz="4" w:space="0" w:color="000000"/>
-              <w:right w:val="single" w:sz="4" w:space="0" w:color="000000"/>
-            </w:tcBorders>
-            <w:shd w:val="clear" w:color="auto" w:fill="BFBFBF"/>
-            <w:tcMar>
-              <w:top w:w="0" w:type="dxa"/>
-              <w:left w:w="0" w:type="dxa"/>
-              <w:bottom w:w="0" w:type="dxa"/>
-              <w:right w:w="0" w:type="dxa"/>
-            </w:tcMar>
-          </w:tcPr>
-          <w:p>
-            <w:pPr>
-              <w:pBdr>
-                <w:top w:val="nil"/>
-                <w:left w:val="nil"/>
-                <w:bottom w:val="nil"/>
-                <w:right w:val="nil"/>
-                <w:between w:val="nil"/>
-              </w:pBdr>
-              <w:spacing w:after="142"/>
+                <w:b/>
+                <w:noProof/>
+                <w:color w:val="000000"/>
+              </w:rPr>
+              <w:t>Alterar</w:t>
+            </w:r>
+          </w:p>
+        </w:tc>
+      </w:tr>
+      <w:tr>
+        <w:tblPrEx>
+          <w:tblBorders>
+            <w:top w:val="none" w:sz="0" w:space="0" w:color="auto"/>
+            <w:left w:val="none" w:sz="0" w:space="0" w:color="auto"/>
+            <w:bottom w:val="none" w:sz="0" w:space="0" w:color="auto"/>
+            <w:right w:val="none" w:sz="0" w:space="0" w:color="auto"/>
+            <w:insideH w:val="none" w:sz="0" w:space="0" w:color="auto"/>
+            <w:insideV w:val="none" w:sz="0" w:space="0" w:color="auto"/>
+          </w:tblBorders>
+        </w:tblPrEx>
+        <w:tc>
+          <w:tcPr>
+            <w:tcW w:w="4878" w:type="dxa"/>
+            <w:gridSpan w:val="3"/>
+            <w:tcBorders>
+              <w:top w:val="single" w:sz="4" w:space="0" w:color="auto"/>
+              <w:left w:val="single" w:sz="4" w:space="0" w:color="000000"/>
+              <w:bottom w:val="single" w:sz="4" w:space="0" w:color="000000"/>
+              <w:right w:val="single" w:sz="4" w:space="0" w:color="000000"/>
+            </w:tcBorders>
+            <w:tcMar>
+              <w:top w:w="0" w:type="dxa"/>
+              <w:left w:w="0" w:type="dxa"/>
+              <w:bottom w:w="0" w:type="dxa"/>
+              <w:right w:w="0" w:type="dxa"/>
+            </w:tcMar>
+            <w:vAlign w:val="center"/>
+          </w:tcPr>
+          <w:p>
+            <w:pPr>
+              <w:pBdr>
+                <w:top w:val="nil"/>
+                <w:left w:val="nil"/>
+                <w:bottom w:val="nil"/>
+                <w:right w:val="nil"/>
+                <w:between w:val="nil"/>
+              </w:pBdr>
+              <w:rPr>
+                <w:noProof/>
+                <w:color w:val="000000"/>
+              </w:rPr>
+            </w:pPr>
+            <w:r>
+              <w:rPr>
+                <w:noProof/>
+                <w:color w:val="000000"/>
+              </w:rPr>
+              <w:t xml:space="preserve">1- </w:t>
+            </w:r>
+            <w:r>
+              <w:rPr>
+                <w:noProof/>
+                <w:color w:val="000000"/>
+              </w:rPr>
+              <w:t>O usuário acessa a opção “Gerenciar Empilhadeira” e seleciona “Alterar Empilhadeira”.</w:t>
+            </w:r>
+          </w:p>
+          <w:p>
+            <w:pPr>
+              <w:pBdr>
+                <w:top w:val="nil"/>
+                <w:left w:val="nil"/>
+                <w:bottom w:val="nil"/>
+                <w:right w:val="nil"/>
+                <w:between w:val="nil"/>
+              </w:pBdr>
+              <w:rPr>
+                <w:noProof/>
+                <w:color w:val="000000"/>
+              </w:rPr>
+            </w:pPr>
+          </w:p>
+        </w:tc>
+        <w:tc>
+          <w:tcPr>
+            <w:tcW w:w="4532" w:type="dxa"/>
+            <w:tcBorders>
+              <w:top w:val="single" w:sz="4" w:space="0" w:color="auto"/>
+              <w:left w:val="single" w:sz="4" w:space="0" w:color="000000"/>
+              <w:bottom w:val="single" w:sz="4" w:space="0" w:color="000000"/>
+              <w:right w:val="single" w:sz="4" w:space="0" w:color="000000"/>
+            </w:tcBorders>
+            <w:tcMar>
+              <w:top w:w="0" w:type="dxa"/>
+              <w:left w:w="0" w:type="dxa"/>
+              <w:bottom w:w="0" w:type="dxa"/>
+              <w:right w:w="0" w:type="dxa"/>
+            </w:tcMar>
+            <w:vAlign w:val="center"/>
+          </w:tcPr>
+          <w:p>
+            <w:pPr>
+              <w:pBdr>
+                <w:top w:val="nil"/>
+                <w:left w:val="nil"/>
+                <w:bottom w:val="nil"/>
+                <w:right w:val="nil"/>
+                <w:between w:val="nil"/>
+              </w:pBdr>
+              <w:spacing w:after="142"/>
+              <w:jc w:val="both"/>
+              <w:rPr>
+                <w:noProof/>
+                <w:color w:val="000000"/>
+              </w:rPr>
+            </w:pPr>
+            <w:r>
+              <w:rPr>
+                <w:noProof/>
+                <w:color w:val="000000"/>
+              </w:rPr>
+              <w:t> </w:t>
+            </w:r>
+          </w:p>
+        </w:tc>
+      </w:tr>
+      <w:tr>
+        <w:tblPrEx>
+          <w:tblBorders>
+            <w:top w:val="none" w:sz="0" w:space="0" w:color="auto"/>
+            <w:left w:val="none" w:sz="0" w:space="0" w:color="auto"/>
+            <w:bottom w:val="none" w:sz="0" w:space="0" w:color="auto"/>
+            <w:right w:val="none" w:sz="0" w:space="0" w:color="auto"/>
+            <w:insideH w:val="none" w:sz="0" w:space="0" w:color="auto"/>
+            <w:insideV w:val="none" w:sz="0" w:space="0" w:color="auto"/>
+          </w:tblBorders>
+        </w:tblPrEx>
+        <w:tc>
+          <w:tcPr>
+            <w:tcW w:w="4878" w:type="dxa"/>
+            <w:gridSpan w:val="3"/>
+            <w:tcBorders>
+              <w:top w:val="single" w:sz="4" w:space="0" w:color="000000"/>
+              <w:left w:val="single" w:sz="4" w:space="0" w:color="000000"/>
+              <w:bottom w:val="single" w:sz="4" w:space="0" w:color="000000"/>
+              <w:right w:val="single" w:sz="4" w:space="0" w:color="000000"/>
+            </w:tcBorders>
+            <w:tcMar>
+              <w:top w:w="0" w:type="dxa"/>
+              <w:left w:w="0" w:type="dxa"/>
+              <w:bottom w:w="0" w:type="dxa"/>
+              <w:right w:w="0" w:type="dxa"/>
+            </w:tcMar>
+            <w:vAlign w:val="center"/>
+          </w:tcPr>
+          <w:p>
+            <w:pPr>
+              <w:pBdr>
+                <w:top w:val="nil"/>
+                <w:left w:val="nil"/>
+                <w:bottom w:val="nil"/>
+                <w:right w:val="nil"/>
+                <w:between w:val="nil"/>
+              </w:pBdr>
+              <w:rPr>
+                <w:noProof/>
+                <w:color w:val="000000"/>
+              </w:rPr>
+            </w:pPr>
+          </w:p>
+        </w:tc>
+        <w:tc>
+          <w:tcPr>
+            <w:tcW w:w="4532" w:type="dxa"/>
+            <w:tcBorders>
+              <w:top w:val="single" w:sz="4" w:space="0" w:color="000000"/>
+              <w:left w:val="single" w:sz="4" w:space="0" w:color="000000"/>
+              <w:bottom w:val="single" w:sz="4" w:space="0" w:color="000000"/>
+              <w:right w:val="single" w:sz="4" w:space="0" w:color="000000"/>
+            </w:tcBorders>
+            <w:tcMar>
+              <w:top w:w="0" w:type="dxa"/>
+              <w:left w:w="0" w:type="dxa"/>
+              <w:bottom w:w="0" w:type="dxa"/>
+              <w:right w:w="0" w:type="dxa"/>
+            </w:tcMar>
+            <w:vAlign w:val="center"/>
+          </w:tcPr>
+          <w:p>
+            <w:pPr>
+              <w:pBdr>
+                <w:top w:val="nil"/>
+                <w:left w:val="nil"/>
+                <w:bottom w:val="nil"/>
+                <w:right w:val="nil"/>
+                <w:between w:val="nil"/>
+              </w:pBdr>
+              <w:spacing w:after="142"/>
+              <w:jc w:val="both"/>
+              <w:rPr>
+                <w:noProof/>
+                <w:color w:val="000000"/>
+              </w:rPr>
+            </w:pPr>
+            <w:r>
+              <w:rPr>
+                <w:noProof/>
+                <w:color w:val="000000"/>
+              </w:rPr>
+              <w:t>2-</w:t>
+            </w:r>
+            <w:r>
+              <w:rPr>
+                <w:noProof/>
+                <w:color w:val="000000"/>
+              </w:rPr>
+              <w:t xml:space="preserve"> </w:t>
+            </w:r>
+            <w:r>
+              <w:rPr>
+                <w:noProof/>
+                <w:color w:val="000000"/>
+              </w:rPr>
+              <w:t>O sistema exibe a lista de empilhadeiras cadastradas.</w:t>
+            </w:r>
+          </w:p>
+        </w:tc>
+      </w:tr>
+      <w:tr>
+        <w:tblPrEx>
+          <w:tblBorders>
+            <w:top w:val="none" w:sz="0" w:space="0" w:color="auto"/>
+            <w:left w:val="none" w:sz="0" w:space="0" w:color="auto"/>
+            <w:bottom w:val="none" w:sz="0" w:space="0" w:color="auto"/>
+            <w:right w:val="none" w:sz="0" w:space="0" w:color="auto"/>
+            <w:insideH w:val="none" w:sz="0" w:space="0" w:color="auto"/>
+            <w:insideV w:val="none" w:sz="0" w:space="0" w:color="auto"/>
+          </w:tblBorders>
+        </w:tblPrEx>
+        <w:tc>
+          <w:tcPr>
+            <w:tcW w:w="4878" w:type="dxa"/>
+            <w:gridSpan w:val="3"/>
+            <w:tcBorders>
+              <w:top w:val="single" w:sz="4" w:space="0" w:color="000000"/>
+              <w:left w:val="single" w:sz="4" w:space="0" w:color="000000"/>
+              <w:bottom w:val="single" w:sz="4" w:space="0" w:color="000000"/>
+              <w:right w:val="single" w:sz="4" w:space="0" w:color="000000"/>
+            </w:tcBorders>
+            <w:tcMar>
+              <w:top w:w="0" w:type="dxa"/>
+              <w:left w:w="0" w:type="dxa"/>
+              <w:bottom w:w="0" w:type="dxa"/>
+              <w:right w:w="0" w:type="dxa"/>
+            </w:tcMar>
+            <w:vAlign w:val="center"/>
+          </w:tcPr>
+          <w:p>
+            <w:pPr>
+              <w:pBdr>
+                <w:top w:val="nil"/>
+                <w:left w:val="nil"/>
+                <w:bottom w:val="nil"/>
+                <w:right w:val="nil"/>
+                <w:between w:val="nil"/>
+              </w:pBdr>
+              <w:rPr>
+                <w:noProof/>
+                <w:color w:val="000000"/>
+              </w:rPr>
+            </w:pPr>
+            <w:r>
+              <w:rPr>
+                <w:noProof/>
+                <w:color w:val="000000"/>
+              </w:rPr>
+              <w:t xml:space="preserve">3- </w:t>
+            </w:r>
+            <w:r>
+              <w:rPr>
+                <w:noProof/>
+                <w:color w:val="000000"/>
+              </w:rPr>
+              <w:t>O usuário escolhe a empilhadeira a ser alterada.</w:t>
+            </w:r>
+          </w:p>
+        </w:tc>
+        <w:tc>
+          <w:tcPr>
+            <w:tcW w:w="4532" w:type="dxa"/>
+            <w:tcBorders>
+              <w:top w:val="single" w:sz="4" w:space="0" w:color="000000"/>
+              <w:left w:val="single" w:sz="4" w:space="0" w:color="000000"/>
+              <w:bottom w:val="single" w:sz="4" w:space="0" w:color="000000"/>
+              <w:right w:val="single" w:sz="4" w:space="0" w:color="000000"/>
+            </w:tcBorders>
+            <w:tcMar>
+              <w:top w:w="0" w:type="dxa"/>
+              <w:left w:w="0" w:type="dxa"/>
+              <w:bottom w:w="0" w:type="dxa"/>
+              <w:right w:w="0" w:type="dxa"/>
+            </w:tcMar>
+            <w:vAlign w:val="center"/>
+          </w:tcPr>
+          <w:p>
+            <w:pPr>
+              <w:pBdr>
+                <w:top w:val="nil"/>
+                <w:left w:val="nil"/>
+                <w:bottom w:val="nil"/>
+                <w:right w:val="nil"/>
+                <w:between w:val="nil"/>
+              </w:pBdr>
+              <w:spacing w:after="142"/>
+              <w:jc w:val="both"/>
+              <w:rPr>
+                <w:noProof/>
+                <w:color w:val="000000"/>
+              </w:rPr>
+            </w:pPr>
+          </w:p>
+        </w:tc>
+      </w:tr>
+      <w:tr>
+        <w:tblPrEx>
+          <w:tblBorders>
+            <w:top w:val="none" w:sz="0" w:space="0" w:color="auto"/>
+            <w:left w:val="none" w:sz="0" w:space="0" w:color="auto"/>
+            <w:bottom w:val="none" w:sz="0" w:space="0" w:color="auto"/>
+            <w:right w:val="none" w:sz="0" w:space="0" w:color="auto"/>
+            <w:insideH w:val="none" w:sz="0" w:space="0" w:color="auto"/>
+            <w:insideV w:val="none" w:sz="0" w:space="0" w:color="auto"/>
+          </w:tblBorders>
+        </w:tblPrEx>
+        <w:tc>
+          <w:tcPr>
+            <w:tcW w:w="4878" w:type="dxa"/>
+            <w:gridSpan w:val="3"/>
+            <w:tcBorders>
+              <w:top w:val="single" w:sz="4" w:space="0" w:color="000000"/>
+              <w:left w:val="single" w:sz="4" w:space="0" w:color="000000"/>
+              <w:bottom w:val="single" w:sz="4" w:space="0" w:color="000000"/>
+              <w:right w:val="single" w:sz="4" w:space="0" w:color="000000"/>
+            </w:tcBorders>
+            <w:tcMar>
+              <w:top w:w="0" w:type="dxa"/>
+              <w:left w:w="0" w:type="dxa"/>
+              <w:bottom w:w="0" w:type="dxa"/>
+              <w:right w:w="0" w:type="dxa"/>
+            </w:tcMar>
+            <w:vAlign w:val="center"/>
+          </w:tcPr>
+          <w:p>
+            <w:pPr>
+              <w:pBdr>
+                <w:top w:val="nil"/>
+                <w:left w:val="nil"/>
+                <w:bottom w:val="nil"/>
+                <w:right w:val="nil"/>
+                <w:between w:val="nil"/>
+              </w:pBdr>
               <w:jc w:val="center"/>
               <w:rPr>
                 <w:noProof/>
                 <w:color w:val="000000"/>
               </w:rPr>
             </w:pPr>
-            <w:r>
-              <w:rPr>
-                <w:noProof/>
-                <w:color w:val="000000"/>
-              </w:rPr>
-              <w:t>Ações do Sistema</w:t>
+          </w:p>
+        </w:tc>
+        <w:tc>
+          <w:tcPr>
+            <w:tcW w:w="4532" w:type="dxa"/>
+            <w:tcBorders>
+              <w:top w:val="single" w:sz="4" w:space="0" w:color="000000"/>
+              <w:left w:val="single" w:sz="4" w:space="0" w:color="000000"/>
+              <w:bottom w:val="single" w:sz="4" w:space="0" w:color="000000"/>
+              <w:right w:val="single" w:sz="4" w:space="0" w:color="000000"/>
+            </w:tcBorders>
+            <w:tcMar>
+              <w:top w:w="0" w:type="dxa"/>
+              <w:left w:w="0" w:type="dxa"/>
+              <w:bottom w:w="0" w:type="dxa"/>
+              <w:right w:w="0" w:type="dxa"/>
+            </w:tcMar>
+            <w:vAlign w:val="center"/>
+          </w:tcPr>
+          <w:p>
+            <w:pPr>
+              <w:pBdr>
+                <w:top w:val="nil"/>
+                <w:left w:val="nil"/>
+                <w:bottom w:val="nil"/>
+                <w:right w:val="nil"/>
+                <w:between w:val="nil"/>
+              </w:pBdr>
+              <w:spacing w:after="142"/>
+              <w:jc w:val="both"/>
+              <w:rPr>
+                <w:noProof/>
+                <w:color w:val="000000"/>
+              </w:rPr>
+            </w:pPr>
+            <w:r>
+              <w:rPr>
+                <w:noProof/>
+                <w:color w:val="000000"/>
+              </w:rPr>
+              <w:t> 4-</w:t>
+            </w:r>
+            <w:r>
+              <w:rPr>
+                <w:noProof/>
+                <w:color w:val="000000"/>
+              </w:rPr>
+              <w:t xml:space="preserve"> </w:t>
+            </w:r>
+            <w:r>
+              <w:rPr>
+                <w:noProof/>
+                <w:color w:val="000000"/>
+              </w:rPr>
+              <w:t>O sistema exibe os dados atuais da empilhadeira selecionada.</w:t>
+            </w:r>
+          </w:p>
+        </w:tc>
+      </w:tr>
+      <w:tr>
+        <w:tblPrEx>
+          <w:tblBorders>
+            <w:top w:val="none" w:sz="0" w:space="0" w:color="auto"/>
+            <w:left w:val="none" w:sz="0" w:space="0" w:color="auto"/>
+            <w:bottom w:val="none" w:sz="0" w:space="0" w:color="auto"/>
+            <w:right w:val="none" w:sz="0" w:space="0" w:color="auto"/>
+            <w:insideH w:val="none" w:sz="0" w:space="0" w:color="auto"/>
+            <w:insideV w:val="none" w:sz="0" w:space="0" w:color="auto"/>
+          </w:tblBorders>
+        </w:tblPrEx>
+        <w:tc>
+          <w:tcPr>
+            <w:tcW w:w="4878" w:type="dxa"/>
+            <w:gridSpan w:val="3"/>
+            <w:tcBorders>
+              <w:top w:val="single" w:sz="4" w:space="0" w:color="000000"/>
+              <w:left w:val="single" w:sz="4" w:space="0" w:color="000000"/>
+              <w:bottom w:val="single" w:sz="4" w:space="0" w:color="000000"/>
+              <w:right w:val="single" w:sz="4" w:space="0" w:color="000000"/>
+            </w:tcBorders>
+            <w:tcMar>
+              <w:top w:w="0" w:type="dxa"/>
+              <w:left w:w="0" w:type="dxa"/>
+              <w:bottom w:w="0" w:type="dxa"/>
+              <w:right w:w="0" w:type="dxa"/>
+            </w:tcMar>
+            <w:vAlign w:val="center"/>
+          </w:tcPr>
+          <w:p>
+            <w:pPr>
+              <w:pBdr>
+                <w:top w:val="nil"/>
+                <w:left w:val="nil"/>
+                <w:bottom w:val="nil"/>
+                <w:right w:val="nil"/>
+                <w:between w:val="nil"/>
+              </w:pBdr>
+              <w:jc w:val="both"/>
+              <w:rPr>
+                <w:noProof/>
+                <w:color w:val="000000"/>
+              </w:rPr>
+            </w:pPr>
+            <w:r>
+              <w:rPr>
+                <w:noProof/>
+                <w:color w:val="000000"/>
+              </w:rPr>
+              <w:t>5-</w:t>
+            </w:r>
+            <w:r>
+              <w:rPr>
+                <w:noProof/>
+                <w:color w:val="000000"/>
+              </w:rPr>
+              <w:t xml:space="preserve"> </w:t>
+            </w:r>
+            <w:r>
+              <w:rPr>
+                <w:noProof/>
+                <w:color w:val="000000"/>
+              </w:rPr>
+              <w:t>O sistema exibe os dados atuais da empilhadeira selecionada.</w:t>
+            </w:r>
+          </w:p>
+        </w:tc>
+        <w:tc>
+          <w:tcPr>
+            <w:tcW w:w="4532" w:type="dxa"/>
+            <w:tcBorders>
+              <w:top w:val="single" w:sz="4" w:space="0" w:color="000000"/>
+              <w:left w:val="single" w:sz="4" w:space="0" w:color="000000"/>
+              <w:bottom w:val="single" w:sz="4" w:space="0" w:color="000000"/>
+              <w:right w:val="single" w:sz="4" w:space="0" w:color="000000"/>
+            </w:tcBorders>
+            <w:tcMar>
+              <w:top w:w="0" w:type="dxa"/>
+              <w:left w:w="0" w:type="dxa"/>
+              <w:bottom w:w="0" w:type="dxa"/>
+              <w:right w:w="0" w:type="dxa"/>
+            </w:tcMar>
+            <w:vAlign w:val="center"/>
+          </w:tcPr>
+          <w:p>
+            <w:pPr>
+              <w:pBdr>
+                <w:top w:val="nil"/>
+                <w:left w:val="nil"/>
+                <w:bottom w:val="nil"/>
+                <w:right w:val="nil"/>
+                <w:between w:val="nil"/>
+              </w:pBdr>
+              <w:spacing w:after="142"/>
+              <w:jc w:val="both"/>
+              <w:rPr>
+                <w:noProof/>
+                <w:color w:val="000000"/>
+              </w:rPr>
+            </w:pPr>
+          </w:p>
+        </w:tc>
+      </w:tr>
+      <w:tr>
+        <w:tblPrEx>
+          <w:tblBorders>
+            <w:top w:val="none" w:sz="0" w:space="0" w:color="auto"/>
+            <w:left w:val="none" w:sz="0" w:space="0" w:color="auto"/>
+            <w:bottom w:val="none" w:sz="0" w:space="0" w:color="auto"/>
+            <w:right w:val="none" w:sz="0" w:space="0" w:color="auto"/>
+            <w:insideH w:val="none" w:sz="0" w:space="0" w:color="auto"/>
+            <w:insideV w:val="none" w:sz="0" w:space="0" w:color="auto"/>
+          </w:tblBorders>
+        </w:tblPrEx>
+        <w:tc>
+          <w:tcPr>
+            <w:tcW w:w="4878" w:type="dxa"/>
+            <w:gridSpan w:val="3"/>
+            <w:tcBorders>
+              <w:top w:val="single" w:sz="4" w:space="0" w:color="000000"/>
+              <w:left w:val="single" w:sz="4" w:space="0" w:color="000000"/>
+              <w:bottom w:val="single" w:sz="4" w:space="0" w:color="auto"/>
+              <w:right w:val="single" w:sz="4" w:space="0" w:color="000000"/>
+            </w:tcBorders>
+            <w:tcMar>
+              <w:top w:w="0" w:type="dxa"/>
+              <w:left w:w="0" w:type="dxa"/>
+              <w:bottom w:w="0" w:type="dxa"/>
+              <w:right w:w="0" w:type="dxa"/>
+            </w:tcMar>
+            <w:vAlign w:val="center"/>
+          </w:tcPr>
+          <w:p>
+            <w:pPr>
+              <w:pBdr>
+                <w:top w:val="nil"/>
+                <w:left w:val="nil"/>
+                <w:bottom w:val="nil"/>
+                <w:right w:val="nil"/>
+                <w:between w:val="nil"/>
+              </w:pBdr>
+              <w:rPr>
+                <w:noProof/>
+                <w:color w:val="000000"/>
+              </w:rPr>
+            </w:pPr>
+          </w:p>
+        </w:tc>
+        <w:tc>
+          <w:tcPr>
+            <w:tcW w:w="4532" w:type="dxa"/>
+            <w:tcBorders>
+              <w:top w:val="single" w:sz="4" w:space="0" w:color="000000"/>
+              <w:left w:val="single" w:sz="4" w:space="0" w:color="000000"/>
+              <w:bottom w:val="single" w:sz="4" w:space="0" w:color="auto"/>
+              <w:right w:val="single" w:sz="4" w:space="0" w:color="000000"/>
+            </w:tcBorders>
+            <w:tcMar>
+              <w:top w:w="0" w:type="dxa"/>
+              <w:left w:w="0" w:type="dxa"/>
+              <w:bottom w:w="0" w:type="dxa"/>
+              <w:right w:w="0" w:type="dxa"/>
+            </w:tcMar>
+            <w:vAlign w:val="center"/>
+          </w:tcPr>
+          <w:p>
+            <w:pPr>
+              <w:pBdr>
+                <w:top w:val="nil"/>
+                <w:left w:val="nil"/>
+                <w:bottom w:val="nil"/>
+                <w:right w:val="nil"/>
+                <w:between w:val="nil"/>
+              </w:pBdr>
+              <w:spacing w:after="142"/>
+              <w:jc w:val="both"/>
+              <w:rPr>
+                <w:noProof/>
+                <w:color w:val="000000"/>
+              </w:rPr>
+            </w:pPr>
+            <w:r>
+              <w:rPr>
+                <w:noProof/>
+                <w:color w:val="000000"/>
+              </w:rPr>
+              <w:t>6</w:t>
+            </w:r>
+            <w:r>
+              <w:rPr>
+                <w:noProof/>
+                <w:color w:val="000000"/>
+              </w:rPr>
+              <w:t>-</w:t>
+            </w:r>
+            <w:r>
+              <w:rPr>
+                <w:noProof/>
+                <w:color w:val="000000"/>
+              </w:rPr>
+              <w:t xml:space="preserve"> </w:t>
+            </w:r>
+            <w:r>
+              <w:rPr>
+                <w:noProof/>
+                <w:color w:val="000000"/>
+              </w:rPr>
+              <w:t>O sistema valida os novos dados e atualiza o registro no banco.</w:t>
+            </w:r>
+          </w:p>
+        </w:tc>
+      </w:tr>
+      <w:tr>
+        <w:tblPrEx>
+          <w:tblBorders>
+            <w:top w:val="none" w:sz="0" w:space="0" w:color="auto"/>
+            <w:left w:val="none" w:sz="0" w:space="0" w:color="auto"/>
+            <w:bottom w:val="none" w:sz="0" w:space="0" w:color="auto"/>
+            <w:right w:val="none" w:sz="0" w:space="0" w:color="auto"/>
+            <w:insideH w:val="none" w:sz="0" w:space="0" w:color="auto"/>
+            <w:insideV w:val="none" w:sz="0" w:space="0" w:color="auto"/>
+          </w:tblBorders>
+        </w:tblPrEx>
+        <w:tc>
+          <w:tcPr>
+            <w:tcW w:w="4878" w:type="dxa"/>
+            <w:gridSpan w:val="3"/>
+            <w:tcBorders>
+              <w:top w:val="single" w:sz="4" w:space="0" w:color="000000"/>
+              <w:left w:val="single" w:sz="4" w:space="0" w:color="000000"/>
+              <w:bottom w:val="single" w:sz="4" w:space="0" w:color="auto"/>
+              <w:right w:val="single" w:sz="4" w:space="0" w:color="000000"/>
+            </w:tcBorders>
+            <w:tcMar>
+              <w:top w:w="0" w:type="dxa"/>
+              <w:left w:w="0" w:type="dxa"/>
+              <w:bottom w:w="0" w:type="dxa"/>
+              <w:right w:w="0" w:type="dxa"/>
+            </w:tcMar>
+            <w:vAlign w:val="center"/>
+          </w:tcPr>
+          <w:p>
+            <w:pPr>
+              <w:pBdr>
+                <w:top w:val="nil"/>
+                <w:left w:val="nil"/>
+                <w:bottom w:val="nil"/>
+                <w:right w:val="nil"/>
+                <w:between w:val="nil"/>
+              </w:pBdr>
+              <w:rPr>
+                <w:noProof/>
+                <w:color w:val="000000"/>
+              </w:rPr>
+            </w:pPr>
+          </w:p>
+        </w:tc>
+        <w:tc>
+          <w:tcPr>
+            <w:tcW w:w="4532" w:type="dxa"/>
+            <w:tcBorders>
+              <w:top w:val="single" w:sz="4" w:space="0" w:color="000000"/>
+              <w:left w:val="single" w:sz="4" w:space="0" w:color="000000"/>
+              <w:bottom w:val="single" w:sz="4" w:space="0" w:color="auto"/>
+              <w:right w:val="single" w:sz="4" w:space="0" w:color="000000"/>
+            </w:tcBorders>
+            <w:tcMar>
+              <w:top w:w="0" w:type="dxa"/>
+              <w:left w:w="0" w:type="dxa"/>
+              <w:bottom w:w="0" w:type="dxa"/>
+              <w:right w:w="0" w:type="dxa"/>
+            </w:tcMar>
+            <w:vAlign w:val="center"/>
+          </w:tcPr>
+          <w:p>
+            <w:pPr>
+              <w:pBdr>
+                <w:top w:val="nil"/>
+                <w:left w:val="nil"/>
+                <w:bottom w:val="nil"/>
+                <w:right w:val="nil"/>
+                <w:between w:val="nil"/>
+              </w:pBdr>
+              <w:spacing w:after="142"/>
+              <w:jc w:val="both"/>
+              <w:rPr>
+                <w:noProof/>
+                <w:color w:val="000000"/>
+              </w:rPr>
+            </w:pPr>
+            <w:r>
+              <w:rPr>
+                <w:noProof/>
+                <w:color w:val="000000"/>
+              </w:rPr>
+              <w:t xml:space="preserve">7 - </w:t>
+            </w:r>
+            <w:r>
+              <w:rPr>
+                <w:noProof/>
+                <w:color w:val="000000"/>
+              </w:rPr>
+              <w:t xml:space="preserve">O sistema exibe a mensagem: </w:t>
+            </w:r>
+            <w:r>
+              <w:rPr>
+                <w:b/>
+                <w:bCs/>
+                <w:noProof/>
+                <w:color w:val="000000"/>
+              </w:rPr>
+              <w:t>“Alteração de empilhadeira realizada com sucesso.”</w:t>
+            </w:r>
+          </w:p>
+        </w:tc>
+      </w:tr>
+      <w:tr>
+        <w:tblPrEx>
+          <w:tblBorders>
+            <w:top w:val="none" w:sz="0" w:space="0" w:color="auto"/>
+            <w:left w:val="none" w:sz="0" w:space="0" w:color="auto"/>
+            <w:bottom w:val="none" w:sz="0" w:space="0" w:color="auto"/>
+            <w:right w:val="none" w:sz="0" w:space="0" w:color="auto"/>
+            <w:insideH w:val="none" w:sz="0" w:space="0" w:color="auto"/>
+            <w:insideV w:val="none" w:sz="0" w:space="0" w:color="auto"/>
+          </w:tblBorders>
+        </w:tblPrEx>
+        <w:tc>
+          <w:tcPr>
+            <w:tcW w:w="9410" w:type="dxa"/>
+            <w:gridSpan w:val="4"/>
+            <w:tcBorders>
+              <w:top w:val="single" w:sz="4" w:space="0" w:color="auto"/>
+              <w:left w:val="single" w:sz="4" w:space="0" w:color="auto"/>
+              <w:bottom w:val="single" w:sz="4" w:space="0" w:color="auto"/>
+              <w:right w:val="single" w:sz="4" w:space="0" w:color="auto"/>
+            </w:tcBorders>
+            <w:tcMar>
+              <w:top w:w="0" w:type="dxa"/>
+              <w:left w:w="0" w:type="dxa"/>
+              <w:bottom w:w="0" w:type="dxa"/>
+              <w:right w:w="0" w:type="dxa"/>
+            </w:tcMar>
+          </w:tcPr>
+          <w:p>
+            <w:pPr>
+              <w:pBdr>
+                <w:top w:val="nil"/>
+                <w:left w:val="nil"/>
+                <w:bottom w:val="nil"/>
+                <w:right w:val="nil"/>
+                <w:between w:val="nil"/>
+              </w:pBdr>
+              <w:shd w:val="clear" w:color="auto" w:fill="D0CECE" w:themeFill="background2" w:themeFillShade="E6"/>
+              <w:jc w:val="center"/>
+              <w:rPr>
+                <w:noProof/>
+                <w:color w:val="000000"/>
+              </w:rPr>
+            </w:pPr>
+            <w:r>
+              <w:rPr>
+                <w:b/>
+                <w:noProof/>
+                <w:color w:val="000000"/>
+              </w:rPr>
+              <w:lastRenderedPageBreak/>
+              <w:t>Excluir</w:t>
+            </w:r>
+          </w:p>
+        </w:tc>
+      </w:tr>
+      <w:tr>
+        <w:tblPrEx>
+          <w:tblBorders>
+            <w:top w:val="none" w:sz="0" w:space="0" w:color="auto"/>
+            <w:left w:val="none" w:sz="0" w:space="0" w:color="auto"/>
+            <w:bottom w:val="none" w:sz="0" w:space="0" w:color="auto"/>
+            <w:right w:val="none" w:sz="0" w:space="0" w:color="auto"/>
+            <w:insideH w:val="none" w:sz="0" w:space="0" w:color="auto"/>
+            <w:insideV w:val="none" w:sz="0" w:space="0" w:color="auto"/>
+          </w:tblBorders>
+        </w:tblPrEx>
+        <w:trPr>
+          <w:trHeight w:val="506"/>
+        </w:trPr>
+        <w:tc>
+          <w:tcPr>
+            <w:tcW w:w="4878" w:type="dxa"/>
+            <w:gridSpan w:val="3"/>
+            <w:tcBorders>
+              <w:top w:val="single" w:sz="4" w:space="0" w:color="auto"/>
+              <w:left w:val="single" w:sz="4" w:space="0" w:color="000000"/>
+              <w:bottom w:val="single" w:sz="4" w:space="0" w:color="000000"/>
+              <w:right w:val="single" w:sz="4" w:space="0" w:color="000000"/>
+            </w:tcBorders>
+            <w:tcMar>
+              <w:top w:w="0" w:type="dxa"/>
+              <w:left w:w="0" w:type="dxa"/>
+              <w:bottom w:w="0" w:type="dxa"/>
+              <w:right w:w="0" w:type="dxa"/>
+            </w:tcMar>
+            <w:vAlign w:val="center"/>
+          </w:tcPr>
+          <w:p>
+            <w:pPr>
+              <w:pBdr>
+                <w:top w:val="nil"/>
+                <w:left w:val="nil"/>
+                <w:bottom w:val="nil"/>
+                <w:right w:val="nil"/>
+                <w:between w:val="nil"/>
+              </w:pBdr>
+              <w:rPr>
+                <w:noProof/>
+                <w:color w:val="000000"/>
+              </w:rPr>
+            </w:pPr>
+            <w:r>
+              <w:rPr>
+                <w:noProof/>
+                <w:color w:val="000000"/>
+              </w:rPr>
+              <w:t xml:space="preserve">1- </w:t>
+            </w:r>
+            <w:r>
+              <w:rPr>
+                <w:noProof/>
+                <w:color w:val="000000"/>
+              </w:rPr>
+              <w:t>O usuário acessa a opção “Gerenciar Empilhadeira” e seleciona “Excluir Empilhadeira”.</w:t>
+            </w:r>
+          </w:p>
+        </w:tc>
+        <w:tc>
+          <w:tcPr>
+            <w:tcW w:w="4532" w:type="dxa"/>
+            <w:tcBorders>
+              <w:top w:val="single" w:sz="4" w:space="0" w:color="auto"/>
+              <w:left w:val="single" w:sz="4" w:space="0" w:color="000000"/>
+              <w:bottom w:val="single" w:sz="4" w:space="0" w:color="000000"/>
+              <w:right w:val="single" w:sz="4" w:space="0" w:color="000000"/>
+            </w:tcBorders>
+            <w:tcMar>
+              <w:top w:w="0" w:type="dxa"/>
+              <w:left w:w="0" w:type="dxa"/>
+              <w:bottom w:w="0" w:type="dxa"/>
+              <w:right w:w="0" w:type="dxa"/>
+            </w:tcMar>
+            <w:vAlign w:val="center"/>
+          </w:tcPr>
+          <w:p>
+            <w:pPr>
+              <w:pBdr>
+                <w:top w:val="nil"/>
+                <w:left w:val="nil"/>
+                <w:bottom w:val="nil"/>
+                <w:right w:val="nil"/>
+                <w:between w:val="nil"/>
+              </w:pBdr>
+              <w:spacing w:after="142"/>
+              <w:jc w:val="both"/>
+              <w:rPr>
+                <w:noProof/>
+                <w:color w:val="000000"/>
+              </w:rPr>
+            </w:pPr>
+            <w:r>
+              <w:rPr>
+                <w:noProof/>
+                <w:color w:val="000000"/>
+              </w:rPr>
+              <w:t xml:space="preserve">  </w:t>
+            </w:r>
+          </w:p>
+          <w:p>
+            <w:pPr>
+              <w:pBdr>
+                <w:top w:val="nil"/>
+                <w:left w:val="nil"/>
+                <w:bottom w:val="nil"/>
+                <w:right w:val="nil"/>
+                <w:between w:val="nil"/>
+              </w:pBdr>
+              <w:spacing w:after="142"/>
+              <w:jc w:val="both"/>
+              <w:rPr>
+                <w:noProof/>
+                <w:color w:val="000000"/>
+              </w:rPr>
+            </w:pPr>
+          </w:p>
+        </w:tc>
+      </w:tr>
+      <w:tr>
+        <w:tblPrEx>
+          <w:tblBorders>
+            <w:top w:val="none" w:sz="0" w:space="0" w:color="auto"/>
+            <w:left w:val="none" w:sz="0" w:space="0" w:color="auto"/>
+            <w:bottom w:val="none" w:sz="0" w:space="0" w:color="auto"/>
+            <w:right w:val="none" w:sz="0" w:space="0" w:color="auto"/>
+            <w:insideH w:val="none" w:sz="0" w:space="0" w:color="auto"/>
+            <w:insideV w:val="none" w:sz="0" w:space="0" w:color="auto"/>
+          </w:tblBorders>
+        </w:tblPrEx>
+        <w:tc>
+          <w:tcPr>
+            <w:tcW w:w="4878" w:type="dxa"/>
+            <w:gridSpan w:val="3"/>
+            <w:tcBorders>
+              <w:top w:val="single" w:sz="4" w:space="0" w:color="000000"/>
+              <w:left w:val="single" w:sz="4" w:space="0" w:color="000000"/>
+              <w:bottom w:val="single" w:sz="4" w:space="0" w:color="000000"/>
+              <w:right w:val="single" w:sz="4" w:space="0" w:color="000000"/>
+            </w:tcBorders>
+            <w:tcMar>
+              <w:top w:w="0" w:type="dxa"/>
+              <w:left w:w="0" w:type="dxa"/>
+              <w:bottom w:w="0" w:type="dxa"/>
+              <w:right w:w="0" w:type="dxa"/>
+            </w:tcMar>
+            <w:vAlign w:val="center"/>
+          </w:tcPr>
+          <w:p>
+            <w:pPr>
+              <w:pBdr>
+                <w:top w:val="nil"/>
+                <w:left w:val="nil"/>
+                <w:bottom w:val="nil"/>
+                <w:right w:val="nil"/>
+                <w:between w:val="nil"/>
+              </w:pBdr>
+              <w:rPr>
+                <w:noProof/>
+                <w:color w:val="000000"/>
+              </w:rPr>
+            </w:pPr>
+          </w:p>
+        </w:tc>
+        <w:tc>
+          <w:tcPr>
+            <w:tcW w:w="4532" w:type="dxa"/>
+            <w:tcBorders>
+              <w:top w:val="single" w:sz="4" w:space="0" w:color="000000"/>
+              <w:left w:val="single" w:sz="4" w:space="0" w:color="000000"/>
+              <w:bottom w:val="single" w:sz="4" w:space="0" w:color="000000"/>
+              <w:right w:val="single" w:sz="4" w:space="0" w:color="000000"/>
+            </w:tcBorders>
+            <w:tcMar>
+              <w:top w:w="0" w:type="dxa"/>
+              <w:left w:w="0" w:type="dxa"/>
+              <w:bottom w:w="0" w:type="dxa"/>
+              <w:right w:w="0" w:type="dxa"/>
+            </w:tcMar>
+            <w:vAlign w:val="center"/>
+          </w:tcPr>
+          <w:p>
+            <w:pPr>
+              <w:pBdr>
+                <w:top w:val="nil"/>
+                <w:left w:val="nil"/>
+                <w:bottom w:val="nil"/>
+                <w:right w:val="nil"/>
+                <w:between w:val="nil"/>
+              </w:pBdr>
+              <w:spacing w:after="142"/>
+              <w:jc w:val="both"/>
+              <w:rPr>
+                <w:noProof/>
+                <w:color w:val="000000"/>
+              </w:rPr>
+            </w:pPr>
+            <w:r>
+              <w:rPr>
+                <w:noProof/>
+                <w:color w:val="000000"/>
+              </w:rPr>
+              <w:t>2</w:t>
+            </w:r>
+            <w:r>
+              <w:rPr>
+                <w:noProof/>
+                <w:color w:val="000000"/>
+              </w:rPr>
+              <w:t xml:space="preserve"> </w:t>
+            </w:r>
+            <w:r>
+              <w:rPr>
+                <w:noProof/>
+                <w:color w:val="000000"/>
+              </w:rPr>
+              <w:t>-</w:t>
+            </w:r>
+            <w:r>
+              <w:rPr>
+                <w:noProof/>
+                <w:color w:val="000000"/>
+              </w:rPr>
+              <w:t xml:space="preserve"> </w:t>
+            </w:r>
+            <w:r>
+              <w:rPr>
+                <w:noProof/>
+                <w:color w:val="000000"/>
+              </w:rPr>
+              <w:t>O sistema exibe a lista de empilhadeiras cadastradas.</w:t>
+            </w:r>
+          </w:p>
+        </w:tc>
+      </w:tr>
+      <w:tr>
+        <w:tblPrEx>
+          <w:tblBorders>
+            <w:top w:val="none" w:sz="0" w:space="0" w:color="auto"/>
+            <w:left w:val="none" w:sz="0" w:space="0" w:color="auto"/>
+            <w:bottom w:val="none" w:sz="0" w:space="0" w:color="auto"/>
+            <w:right w:val="none" w:sz="0" w:space="0" w:color="auto"/>
+            <w:insideH w:val="none" w:sz="0" w:space="0" w:color="auto"/>
+            <w:insideV w:val="none" w:sz="0" w:space="0" w:color="auto"/>
+          </w:tblBorders>
+        </w:tblPrEx>
+        <w:tc>
+          <w:tcPr>
+            <w:tcW w:w="4878" w:type="dxa"/>
+            <w:gridSpan w:val="3"/>
+            <w:tcBorders>
+              <w:top w:val="single" w:sz="4" w:space="0" w:color="000000"/>
+              <w:left w:val="single" w:sz="4" w:space="0" w:color="000000"/>
+              <w:bottom w:val="single" w:sz="4" w:space="0" w:color="000000"/>
+              <w:right w:val="single" w:sz="4" w:space="0" w:color="000000"/>
+            </w:tcBorders>
+            <w:tcMar>
+              <w:top w:w="0" w:type="dxa"/>
+              <w:left w:w="0" w:type="dxa"/>
+              <w:bottom w:w="0" w:type="dxa"/>
+              <w:right w:w="0" w:type="dxa"/>
+            </w:tcMar>
+            <w:vAlign w:val="center"/>
+          </w:tcPr>
+          <w:p>
+            <w:pPr>
+              <w:pBdr>
+                <w:top w:val="nil"/>
+                <w:left w:val="nil"/>
+                <w:bottom w:val="nil"/>
+                <w:right w:val="nil"/>
+                <w:between w:val="nil"/>
+              </w:pBdr>
+              <w:rPr>
+                <w:noProof/>
+                <w:color w:val="000000"/>
+              </w:rPr>
+            </w:pPr>
+            <w:r>
+              <w:rPr>
+                <w:noProof/>
+                <w:color w:val="000000"/>
+              </w:rPr>
+              <w:t>3</w:t>
+            </w:r>
+            <w:r>
+              <w:rPr>
+                <w:noProof/>
+                <w:color w:val="000000"/>
+              </w:rPr>
+              <w:t xml:space="preserve"> </w:t>
+            </w:r>
+            <w:r>
+              <w:rPr>
+                <w:noProof/>
+                <w:color w:val="000000"/>
+              </w:rPr>
+              <w:t>-</w:t>
+            </w:r>
+            <w:r>
+              <w:rPr>
+                <w:noProof/>
+                <w:color w:val="000000"/>
+              </w:rPr>
+              <w:t xml:space="preserve"> </w:t>
+            </w:r>
+            <w:r>
+              <w:rPr>
+                <w:noProof/>
+                <w:color w:val="000000"/>
+              </w:rPr>
+              <w:t>O usuário escolhe a empilhadeira que deseja excluir.</w:t>
+            </w:r>
+          </w:p>
+        </w:tc>
+        <w:tc>
+          <w:tcPr>
+            <w:tcW w:w="4532" w:type="dxa"/>
+            <w:tcBorders>
+              <w:top w:val="single" w:sz="4" w:space="0" w:color="000000"/>
+              <w:left w:val="single" w:sz="4" w:space="0" w:color="000000"/>
+              <w:bottom w:val="single" w:sz="4" w:space="0" w:color="000000"/>
+              <w:right w:val="single" w:sz="4" w:space="0" w:color="000000"/>
+            </w:tcBorders>
+            <w:tcMar>
+              <w:top w:w="0" w:type="dxa"/>
+              <w:left w:w="0" w:type="dxa"/>
+              <w:bottom w:w="0" w:type="dxa"/>
+              <w:right w:w="0" w:type="dxa"/>
+            </w:tcMar>
+            <w:vAlign w:val="center"/>
+          </w:tcPr>
+          <w:p>
+            <w:pPr>
+              <w:pBdr>
+                <w:top w:val="nil"/>
+                <w:left w:val="nil"/>
+                <w:bottom w:val="nil"/>
+                <w:right w:val="nil"/>
+                <w:between w:val="nil"/>
+              </w:pBdr>
+              <w:spacing w:after="142"/>
+              <w:jc w:val="both"/>
+              <w:rPr>
+                <w:noProof/>
+                <w:color w:val="000000"/>
+              </w:rPr>
+            </w:pPr>
+            <w:r>
+              <w:rPr>
+                <w:noProof/>
+                <w:color w:val="000000"/>
+              </w:rPr>
+              <w:t> </w:t>
+            </w:r>
+          </w:p>
+        </w:tc>
+      </w:tr>
+      <w:tr>
+        <w:tblPrEx>
+          <w:tblBorders>
+            <w:top w:val="none" w:sz="0" w:space="0" w:color="auto"/>
+            <w:left w:val="none" w:sz="0" w:space="0" w:color="auto"/>
+            <w:bottom w:val="none" w:sz="0" w:space="0" w:color="auto"/>
+            <w:right w:val="none" w:sz="0" w:space="0" w:color="auto"/>
+            <w:insideH w:val="none" w:sz="0" w:space="0" w:color="auto"/>
+            <w:insideV w:val="none" w:sz="0" w:space="0" w:color="auto"/>
+          </w:tblBorders>
+        </w:tblPrEx>
+        <w:tc>
+          <w:tcPr>
+            <w:tcW w:w="4878" w:type="dxa"/>
+            <w:gridSpan w:val="3"/>
+            <w:tcBorders>
+              <w:top w:val="single" w:sz="4" w:space="0" w:color="000000"/>
+              <w:left w:val="single" w:sz="4" w:space="0" w:color="000000"/>
+              <w:bottom w:val="single" w:sz="4" w:space="0" w:color="000000"/>
+              <w:right w:val="single" w:sz="4" w:space="0" w:color="000000"/>
+            </w:tcBorders>
+            <w:tcMar>
+              <w:top w:w="0" w:type="dxa"/>
+              <w:left w:w="0" w:type="dxa"/>
+              <w:bottom w:w="0" w:type="dxa"/>
+              <w:right w:w="0" w:type="dxa"/>
+            </w:tcMar>
+            <w:vAlign w:val="center"/>
+          </w:tcPr>
+          <w:p>
+            <w:pPr>
+              <w:pBdr>
+                <w:top w:val="nil"/>
+                <w:left w:val="nil"/>
+                <w:bottom w:val="nil"/>
+                <w:right w:val="nil"/>
+                <w:between w:val="nil"/>
+              </w:pBdr>
+              <w:rPr>
+                <w:noProof/>
+                <w:color w:val="000000"/>
+              </w:rPr>
+            </w:pPr>
+          </w:p>
+        </w:tc>
+        <w:tc>
+          <w:tcPr>
+            <w:tcW w:w="4532" w:type="dxa"/>
+            <w:tcBorders>
+              <w:top w:val="single" w:sz="4" w:space="0" w:color="000000"/>
+              <w:left w:val="single" w:sz="4" w:space="0" w:color="000000"/>
+              <w:bottom w:val="single" w:sz="4" w:space="0" w:color="000000"/>
+              <w:right w:val="single" w:sz="4" w:space="0" w:color="000000"/>
+            </w:tcBorders>
+            <w:tcMar>
+              <w:top w:w="0" w:type="dxa"/>
+              <w:left w:w="0" w:type="dxa"/>
+              <w:bottom w:w="0" w:type="dxa"/>
+              <w:right w:w="0" w:type="dxa"/>
+            </w:tcMar>
+            <w:vAlign w:val="center"/>
+          </w:tcPr>
+          <w:p>
+            <w:pPr>
+              <w:keepNext/>
+              <w:pBdr>
+                <w:top w:val="nil"/>
+                <w:left w:val="nil"/>
+                <w:bottom w:val="nil"/>
+                <w:right w:val="nil"/>
+                <w:between w:val="nil"/>
+              </w:pBdr>
+              <w:spacing w:after="142"/>
+              <w:jc w:val="both"/>
+              <w:rPr>
+                <w:noProof/>
+                <w:color w:val="000000"/>
+              </w:rPr>
+            </w:pPr>
+            <w:r>
+              <w:rPr>
+                <w:noProof/>
+                <w:color w:val="000000"/>
+              </w:rPr>
+              <w:t xml:space="preserve">4 – </w:t>
+            </w:r>
+            <w:r>
+              <w:rPr>
+                <w:noProof/>
+                <w:color w:val="000000"/>
+              </w:rPr>
+              <w:t>O sistema solicita confirmação da exclusão.</w:t>
+            </w:r>
+          </w:p>
+        </w:tc>
+      </w:tr>
+      <w:tr>
+        <w:tblPrEx>
+          <w:tblBorders>
+            <w:top w:val="none" w:sz="0" w:space="0" w:color="auto"/>
+            <w:left w:val="none" w:sz="0" w:space="0" w:color="auto"/>
+            <w:bottom w:val="none" w:sz="0" w:space="0" w:color="auto"/>
+            <w:right w:val="none" w:sz="0" w:space="0" w:color="auto"/>
+            <w:insideH w:val="none" w:sz="0" w:space="0" w:color="auto"/>
+            <w:insideV w:val="none" w:sz="0" w:space="0" w:color="auto"/>
+          </w:tblBorders>
+        </w:tblPrEx>
+        <w:tc>
+          <w:tcPr>
+            <w:tcW w:w="4878" w:type="dxa"/>
+            <w:gridSpan w:val="3"/>
+            <w:tcBorders>
+              <w:top w:val="single" w:sz="4" w:space="0" w:color="000000"/>
+              <w:left w:val="single" w:sz="4" w:space="0" w:color="000000"/>
+              <w:bottom w:val="single" w:sz="4" w:space="0" w:color="000000"/>
+              <w:right w:val="single" w:sz="4" w:space="0" w:color="000000"/>
+            </w:tcBorders>
+            <w:tcMar>
+              <w:top w:w="0" w:type="dxa"/>
+              <w:left w:w="0" w:type="dxa"/>
+              <w:bottom w:w="0" w:type="dxa"/>
+              <w:right w:w="0" w:type="dxa"/>
+            </w:tcMar>
+            <w:vAlign w:val="center"/>
+          </w:tcPr>
+          <w:p>
+            <w:pPr>
+              <w:pBdr>
+                <w:top w:val="nil"/>
+                <w:left w:val="nil"/>
+                <w:bottom w:val="nil"/>
+                <w:right w:val="nil"/>
+                <w:between w:val="nil"/>
+              </w:pBdr>
+              <w:rPr>
+                <w:noProof/>
+                <w:color w:val="000000"/>
+              </w:rPr>
+            </w:pPr>
+            <w:r>
+              <w:rPr>
+                <w:noProof/>
+                <w:color w:val="000000"/>
+              </w:rPr>
+              <w:t>5 – O usuário confirma a exclusão.</w:t>
+            </w:r>
+          </w:p>
+        </w:tc>
+        <w:tc>
+          <w:tcPr>
+            <w:tcW w:w="4532" w:type="dxa"/>
+            <w:tcBorders>
+              <w:top w:val="single" w:sz="4" w:space="0" w:color="000000"/>
+              <w:left w:val="single" w:sz="4" w:space="0" w:color="000000"/>
+              <w:bottom w:val="single" w:sz="4" w:space="0" w:color="000000"/>
+              <w:right w:val="single" w:sz="4" w:space="0" w:color="000000"/>
+            </w:tcBorders>
+            <w:tcMar>
+              <w:top w:w="0" w:type="dxa"/>
+              <w:left w:w="0" w:type="dxa"/>
+              <w:bottom w:w="0" w:type="dxa"/>
+              <w:right w:w="0" w:type="dxa"/>
+            </w:tcMar>
+            <w:vAlign w:val="center"/>
+          </w:tcPr>
+          <w:p>
+            <w:pPr>
+              <w:keepNext/>
+              <w:pBdr>
+                <w:top w:val="nil"/>
+                <w:left w:val="nil"/>
+                <w:bottom w:val="nil"/>
+                <w:right w:val="nil"/>
+                <w:between w:val="nil"/>
+              </w:pBdr>
+              <w:spacing w:after="142"/>
+              <w:jc w:val="both"/>
+              <w:rPr>
+                <w:noProof/>
+                <w:color w:val="000000"/>
+              </w:rPr>
+            </w:pPr>
+          </w:p>
+        </w:tc>
+      </w:tr>
+      <w:tr>
+        <w:tblPrEx>
+          <w:tblBorders>
+            <w:top w:val="none" w:sz="0" w:space="0" w:color="auto"/>
+            <w:left w:val="none" w:sz="0" w:space="0" w:color="auto"/>
+            <w:bottom w:val="none" w:sz="0" w:space="0" w:color="auto"/>
+            <w:right w:val="none" w:sz="0" w:space="0" w:color="auto"/>
+            <w:insideH w:val="none" w:sz="0" w:space="0" w:color="auto"/>
+            <w:insideV w:val="none" w:sz="0" w:space="0" w:color="auto"/>
+          </w:tblBorders>
+        </w:tblPrEx>
+        <w:tc>
+          <w:tcPr>
+            <w:tcW w:w="4878" w:type="dxa"/>
+            <w:gridSpan w:val="3"/>
+            <w:tcBorders>
+              <w:top w:val="single" w:sz="4" w:space="0" w:color="000000"/>
+              <w:left w:val="single" w:sz="4" w:space="0" w:color="000000"/>
+              <w:bottom w:val="single" w:sz="4" w:space="0" w:color="000000"/>
+              <w:right w:val="single" w:sz="4" w:space="0" w:color="000000"/>
+            </w:tcBorders>
+            <w:tcMar>
+              <w:top w:w="0" w:type="dxa"/>
+              <w:left w:w="0" w:type="dxa"/>
+              <w:bottom w:w="0" w:type="dxa"/>
+              <w:right w:w="0" w:type="dxa"/>
+            </w:tcMar>
+            <w:vAlign w:val="center"/>
+          </w:tcPr>
+          <w:p>
+            <w:pPr>
+              <w:pBdr>
+                <w:top w:val="nil"/>
+                <w:left w:val="nil"/>
+                <w:bottom w:val="nil"/>
+                <w:right w:val="nil"/>
+                <w:between w:val="nil"/>
+              </w:pBdr>
+              <w:rPr>
+                <w:noProof/>
+                <w:color w:val="000000"/>
+              </w:rPr>
+            </w:pPr>
+          </w:p>
+        </w:tc>
+        <w:tc>
+          <w:tcPr>
+            <w:tcW w:w="4532" w:type="dxa"/>
+            <w:tcBorders>
+              <w:top w:val="single" w:sz="4" w:space="0" w:color="000000"/>
+              <w:left w:val="single" w:sz="4" w:space="0" w:color="000000"/>
+              <w:bottom w:val="single" w:sz="4" w:space="0" w:color="000000"/>
+              <w:right w:val="single" w:sz="4" w:space="0" w:color="000000"/>
+            </w:tcBorders>
+            <w:tcMar>
+              <w:top w:w="0" w:type="dxa"/>
+              <w:left w:w="0" w:type="dxa"/>
+              <w:bottom w:w="0" w:type="dxa"/>
+              <w:right w:w="0" w:type="dxa"/>
+            </w:tcMar>
+            <w:vAlign w:val="center"/>
+          </w:tcPr>
+          <w:p>
+            <w:pPr>
+              <w:keepNext/>
+              <w:pBdr>
+                <w:top w:val="nil"/>
+                <w:left w:val="nil"/>
+                <w:bottom w:val="nil"/>
+                <w:right w:val="nil"/>
+                <w:between w:val="nil"/>
+              </w:pBdr>
+              <w:spacing w:after="142"/>
+              <w:jc w:val="both"/>
+              <w:rPr>
+                <w:noProof/>
+                <w:color w:val="000000"/>
+              </w:rPr>
+            </w:pPr>
+            <w:r>
+              <w:rPr>
+                <w:noProof/>
+                <w:color w:val="000000"/>
+              </w:rPr>
+              <w:t xml:space="preserve">6 - </w:t>
+            </w:r>
+            <w:r>
+              <w:rPr>
+                <w:noProof/>
+                <w:color w:val="000000"/>
+              </w:rPr>
+              <w:t xml:space="preserve">Se não houver vínculos, o sistema exclui o registro e exibe a mensagem: </w:t>
+            </w:r>
+            <w:r>
+              <w:rPr>
+                <w:b/>
+                <w:bCs/>
+                <w:noProof/>
+                <w:color w:val="000000"/>
+              </w:rPr>
+              <w:t>“Empilhadeira excluída com sucesso.”</w:t>
+            </w:r>
+          </w:p>
+        </w:tc>
+      </w:tr>
+      <w:tr>
+        <w:tblPrEx>
+          <w:tblBorders>
+            <w:top w:val="none" w:sz="0" w:space="0" w:color="auto"/>
+            <w:left w:val="none" w:sz="0" w:space="0" w:color="auto"/>
+            <w:bottom w:val="none" w:sz="0" w:space="0" w:color="auto"/>
+            <w:right w:val="none" w:sz="0" w:space="0" w:color="auto"/>
+            <w:insideH w:val="none" w:sz="0" w:space="0" w:color="auto"/>
+            <w:insideV w:val="none" w:sz="0" w:space="0" w:color="auto"/>
+          </w:tblBorders>
+        </w:tblPrEx>
+        <w:tc>
+          <w:tcPr>
+            <w:tcW w:w="4878" w:type="dxa"/>
+            <w:gridSpan w:val="3"/>
+            <w:tcBorders>
+              <w:top w:val="single" w:sz="4" w:space="0" w:color="000000"/>
+              <w:left w:val="single" w:sz="4" w:space="0" w:color="000000"/>
+              <w:bottom w:val="single" w:sz="4" w:space="0" w:color="000000"/>
+              <w:right w:val="single" w:sz="4" w:space="0" w:color="000000"/>
+            </w:tcBorders>
+            <w:tcMar>
+              <w:top w:w="0" w:type="dxa"/>
+              <w:left w:w="0" w:type="dxa"/>
+              <w:bottom w:w="0" w:type="dxa"/>
+              <w:right w:w="0" w:type="dxa"/>
+            </w:tcMar>
+            <w:vAlign w:val="center"/>
+          </w:tcPr>
+          <w:p>
+            <w:pPr>
+              <w:pBdr>
+                <w:top w:val="nil"/>
+                <w:left w:val="nil"/>
+                <w:bottom w:val="nil"/>
+                <w:right w:val="nil"/>
+                <w:between w:val="nil"/>
+              </w:pBdr>
+              <w:rPr>
+                <w:noProof/>
+                <w:color w:val="000000"/>
+              </w:rPr>
+            </w:pPr>
+          </w:p>
+        </w:tc>
+        <w:tc>
+          <w:tcPr>
+            <w:tcW w:w="4532" w:type="dxa"/>
+            <w:tcBorders>
+              <w:top w:val="single" w:sz="4" w:space="0" w:color="000000"/>
+              <w:left w:val="single" w:sz="4" w:space="0" w:color="000000"/>
+              <w:bottom w:val="single" w:sz="4" w:space="0" w:color="000000"/>
+              <w:right w:val="single" w:sz="4" w:space="0" w:color="000000"/>
+            </w:tcBorders>
+            <w:tcMar>
+              <w:top w:w="0" w:type="dxa"/>
+              <w:left w:w="0" w:type="dxa"/>
+              <w:bottom w:w="0" w:type="dxa"/>
+              <w:right w:w="0" w:type="dxa"/>
+            </w:tcMar>
+            <w:vAlign w:val="center"/>
+          </w:tcPr>
+          <w:p>
+            <w:pPr>
+              <w:keepNext/>
+              <w:pBdr>
+                <w:top w:val="nil"/>
+                <w:left w:val="nil"/>
+                <w:bottom w:val="nil"/>
+                <w:right w:val="nil"/>
+                <w:between w:val="nil"/>
+              </w:pBdr>
+              <w:spacing w:after="142"/>
+              <w:jc w:val="both"/>
+              <w:rPr>
+                <w:noProof/>
+                <w:color w:val="000000"/>
+              </w:rPr>
+            </w:pPr>
+            <w:r>
+              <w:rPr>
+                <w:noProof/>
+                <w:color w:val="000000"/>
+              </w:rPr>
+              <w:t xml:space="preserve">7 - </w:t>
+            </w:r>
+            <w:r>
+              <w:rPr>
+                <w:noProof/>
+                <w:color w:val="000000"/>
+              </w:rPr>
+              <w:t xml:space="preserve">Caso haja vínculos, o sistema exibe mensagem de erro: </w:t>
+            </w:r>
+            <w:r>
+              <w:rPr>
+                <w:b/>
+                <w:bCs/>
+                <w:noProof/>
+                <w:color w:val="000000"/>
+              </w:rPr>
+              <w:t>“Empilhadeira vinculada a registros — exclusão não permitida.”</w:t>
             </w:r>
           </w:p>
         </w:tc>
@@ -5199,7 +6717,6 @@
                 <w:noProof/>
                 <w:color w:val="000000"/>
               </w:rPr>
-              <w:lastRenderedPageBreak/>
               <w:t>Pós-condição</w:t>
             </w:r>
           </w:p>
@@ -5855,13 +7372,6 @@
                 <w:color w:val="000000"/>
               </w:rPr>
             </w:pPr>
-            <w:r>
-              <w:rPr>
-                <w:noProof/>
-                <w:color w:val="000000"/>
-              </w:rPr>
-              <w:t>Pós-condição</w:t>
-            </w:r>
           </w:p>
         </w:tc>
         <w:tc>
@@ -5890,6 +7400,7 @@
                 <w:right w:val="nil"/>
                 <w:between w:val="nil"/>
               </w:pBdr>
+              <w:spacing w:after="142"/>
               <w:rPr>
                 <w:noProof/>
                 <w:color w:val="000000"/>
@@ -5901,6 +7412,82 @@
       <w:tr>
         <w:tc>
           <w:tcPr>
+            <w:tcW w:w="1905" w:type="dxa"/>
+            <w:tcBorders>
+              <w:top w:val="single" w:sz="4" w:space="0" w:color="000000"/>
+              <w:left w:val="single" w:sz="4" w:space="0" w:color="000000"/>
+              <w:bottom w:val="single" w:sz="4" w:space="0" w:color="000000"/>
+              <w:right w:val="single" w:sz="4" w:space="0" w:color="000000"/>
+            </w:tcBorders>
+            <w:shd w:val="clear" w:color="auto" w:fill="BFBFBF"/>
+            <w:tcMar>
+              <w:top w:w="0" w:type="dxa"/>
+              <w:left w:w="0" w:type="dxa"/>
+              <w:bottom w:w="0" w:type="dxa"/>
+              <w:right w:w="0" w:type="dxa"/>
+            </w:tcMar>
+          </w:tcPr>
+          <w:p>
+            <w:pPr>
+              <w:pBdr>
+                <w:top w:val="nil"/>
+                <w:left w:val="nil"/>
+                <w:bottom w:val="nil"/>
+                <w:right w:val="nil"/>
+                <w:between w:val="nil"/>
+              </w:pBdr>
+              <w:spacing w:after="142"/>
+              <w:rPr>
+                <w:noProof/>
+                <w:color w:val="000000"/>
+              </w:rPr>
+            </w:pPr>
+            <w:r>
+              <w:rPr>
+                <w:noProof/>
+                <w:color w:val="000000"/>
+              </w:rPr>
+              <w:t>Pós-condição</w:t>
+            </w:r>
+          </w:p>
+        </w:tc>
+        <w:tc>
+          <w:tcPr>
+            <w:tcW w:w="7500" w:type="dxa"/>
+            <w:gridSpan w:val="2"/>
+            <w:tcBorders>
+              <w:top w:val="single" w:sz="4" w:space="0" w:color="000000"/>
+              <w:left w:val="single" w:sz="4" w:space="0" w:color="000000"/>
+              <w:bottom w:val="single" w:sz="4" w:space="0" w:color="000000"/>
+              <w:right w:val="single" w:sz="4" w:space="0" w:color="000000"/>
+            </w:tcBorders>
+            <w:tcMar>
+              <w:top w:w="0" w:type="dxa"/>
+              <w:left w:w="0" w:type="dxa"/>
+              <w:bottom w:w="0" w:type="dxa"/>
+              <w:right w:w="0" w:type="dxa"/>
+            </w:tcMar>
+          </w:tcPr>
+          <w:p>
+            <w:pPr>
+              <w:pBdr>
+                <w:top w:val="nil"/>
+                <w:left w:val="nil"/>
+                <w:bottom w:val="nil"/>
+                <w:right w:val="nil"/>
+                <w:between w:val="nil"/>
+              </w:pBdr>
+              <w:rPr>
+                <w:noProof/>
+                <w:color w:val="000000"/>
+              </w:rPr>
+            </w:pPr>
+          </w:p>
+        </w:tc>
+      </w:tr>
+      <w:tr>
+        <w:tc>
+          <w:tcPr>
             <w:tcW w:w="4845" w:type="dxa"/>
             <w:gridSpan w:val="2"/>
             <w:tcBorders>
@@ -5981,6 +7568,581 @@
                 <w:color w:val="000000"/>
               </w:rPr>
               <w:t>Ações do Sistema</w:t>
+            </w:r>
+          </w:p>
+        </w:tc>
+      </w:tr>
+      <w:tr>
+        <w:tc>
+          <w:tcPr>
+            <w:tcW w:w="4845" w:type="dxa"/>
+            <w:gridSpan w:val="2"/>
+            <w:tcBorders>
+              <w:top w:val="single" w:sz="4" w:space="0" w:color="000000"/>
+              <w:left w:val="single" w:sz="4" w:space="0" w:color="000000"/>
+              <w:bottom w:val="single" w:sz="4" w:space="0" w:color="000000"/>
+              <w:right w:val="single" w:sz="4" w:space="0" w:color="000000"/>
+            </w:tcBorders>
+            <w:tcMar>
+              <w:top w:w="0" w:type="dxa"/>
+              <w:left w:w="0" w:type="dxa"/>
+              <w:bottom w:w="0" w:type="dxa"/>
+              <w:right w:w="0" w:type="dxa"/>
+            </w:tcMar>
+          </w:tcPr>
+          <w:p>
+            <w:pPr>
+              <w:pBdr>
+                <w:top w:val="nil"/>
+                <w:left w:val="nil"/>
+                <w:bottom w:val="nil"/>
+                <w:right w:val="nil"/>
+                <w:between w:val="nil"/>
+              </w:pBdr>
+              <w:spacing w:after="142"/>
+              <w:jc w:val="center"/>
+              <w:rPr>
+                <w:noProof/>
+                <w:color w:val="000000"/>
+              </w:rPr>
+            </w:pPr>
+            <w:r>
+              <w:rPr>
+                <w:noProof/>
+                <w:color w:val="000000"/>
+              </w:rPr>
+              <w:t xml:space="preserve">1- </w:t>
+            </w:r>
+            <w:r>
+              <w:rPr>
+                <w:noProof/>
+                <w:color w:val="000000"/>
+              </w:rPr>
+              <w:t>O usuário acessa a opção “Gerenciar Simulação” e seleciona “Cadastrar Simulação”.</w:t>
+            </w:r>
+          </w:p>
+        </w:tc>
+        <w:tc>
+          <w:tcPr>
+            <w:tcW w:w="4560" w:type="dxa"/>
+            <w:tcBorders>
+              <w:top w:val="single" w:sz="4" w:space="0" w:color="000000"/>
+              <w:left w:val="single" w:sz="4" w:space="0" w:color="000000"/>
+              <w:bottom w:val="single" w:sz="4" w:space="0" w:color="000000"/>
+              <w:right w:val="single" w:sz="4" w:space="0" w:color="000000"/>
+            </w:tcBorders>
+            <w:tcMar>
+              <w:top w:w="0" w:type="dxa"/>
+              <w:left w:w="0" w:type="dxa"/>
+              <w:bottom w:w="0" w:type="dxa"/>
+              <w:right w:w="0" w:type="dxa"/>
+            </w:tcMar>
+          </w:tcPr>
+          <w:p>
+            <w:pPr>
+              <w:pBdr>
+                <w:top w:val="nil"/>
+                <w:left w:val="nil"/>
+                <w:bottom w:val="nil"/>
+                <w:right w:val="nil"/>
+                <w:between w:val="nil"/>
+              </w:pBdr>
+              <w:spacing w:after="142"/>
+              <w:jc w:val="center"/>
+              <w:rPr>
+                <w:noProof/>
+                <w:color w:val="000000"/>
+              </w:rPr>
+            </w:pPr>
+            <w:r>
+              <w:rPr>
+                <w:noProof/>
+                <w:color w:val="000000"/>
+              </w:rPr>
+              <w:t> </w:t>
+            </w:r>
+          </w:p>
+        </w:tc>
+      </w:tr>
+      <w:tr>
+        <w:tc>
+          <w:tcPr>
+            <w:tcW w:w="4845" w:type="dxa"/>
+            <w:gridSpan w:val="2"/>
+            <w:tcBorders>
+              <w:top w:val="single" w:sz="4" w:space="0" w:color="000000"/>
+              <w:left w:val="single" w:sz="4" w:space="0" w:color="000000"/>
+              <w:bottom w:val="single" w:sz="4" w:space="0" w:color="000000"/>
+              <w:right w:val="single" w:sz="4" w:space="0" w:color="000000"/>
+            </w:tcBorders>
+            <w:tcMar>
+              <w:top w:w="0" w:type="dxa"/>
+              <w:left w:w="0" w:type="dxa"/>
+              <w:bottom w:w="0" w:type="dxa"/>
+              <w:right w:w="0" w:type="dxa"/>
+            </w:tcMar>
+          </w:tcPr>
+          <w:p>
+            <w:pPr>
+              <w:pBdr>
+                <w:top w:val="nil"/>
+                <w:left w:val="nil"/>
+                <w:bottom w:val="nil"/>
+                <w:right w:val="nil"/>
+                <w:between w:val="nil"/>
+              </w:pBdr>
+              <w:spacing w:after="142"/>
+              <w:jc w:val="center"/>
+              <w:rPr>
+                <w:noProof/>
+                <w:color w:val="000000"/>
+              </w:rPr>
+            </w:pPr>
+            <w:r>
+              <w:rPr>
+                <w:noProof/>
+                <w:color w:val="000000"/>
+              </w:rPr>
+              <w:t> </w:t>
+            </w:r>
+          </w:p>
+        </w:tc>
+        <w:tc>
+          <w:tcPr>
+            <w:tcW w:w="4560" w:type="dxa"/>
+            <w:tcBorders>
+              <w:top w:val="single" w:sz="4" w:space="0" w:color="000000"/>
+              <w:left w:val="single" w:sz="4" w:space="0" w:color="000000"/>
+              <w:bottom w:val="single" w:sz="4" w:space="0" w:color="000000"/>
+              <w:right w:val="single" w:sz="4" w:space="0" w:color="000000"/>
+            </w:tcBorders>
+            <w:tcMar>
+              <w:top w:w="0" w:type="dxa"/>
+              <w:left w:w="0" w:type="dxa"/>
+              <w:bottom w:w="0" w:type="dxa"/>
+              <w:right w:w="0" w:type="dxa"/>
+            </w:tcMar>
+          </w:tcPr>
+          <w:p>
+            <w:pPr>
+              <w:pBdr>
+                <w:top w:val="nil"/>
+                <w:left w:val="nil"/>
+                <w:bottom w:val="nil"/>
+                <w:right w:val="nil"/>
+                <w:between w:val="nil"/>
+              </w:pBdr>
+              <w:spacing w:after="142"/>
+              <w:jc w:val="center"/>
+              <w:rPr>
+                <w:noProof/>
+                <w:color w:val="000000"/>
+              </w:rPr>
+            </w:pPr>
+            <w:r>
+              <w:rPr>
+                <w:noProof/>
+                <w:color w:val="000000"/>
+              </w:rPr>
+              <w:t>2-</w:t>
+            </w:r>
+            <w:r>
+              <w:rPr>
+                <w:noProof/>
+                <w:color w:val="000000"/>
+              </w:rPr>
+              <w:t xml:space="preserve"> </w:t>
+            </w:r>
+            <w:r>
+              <w:rPr>
+                <w:noProof/>
+                <w:color w:val="000000"/>
+              </w:rPr>
+              <w:t>O sistema exibe o formulário de cadastro de simulação.</w:t>
+            </w:r>
+          </w:p>
+        </w:tc>
+      </w:tr>
+      <w:tr>
+        <w:tc>
+          <w:tcPr>
+            <w:tcW w:w="4845" w:type="dxa"/>
+            <w:gridSpan w:val="2"/>
+            <w:tcBorders>
+              <w:top w:val="single" w:sz="4" w:space="0" w:color="000000"/>
+              <w:left w:val="single" w:sz="4" w:space="0" w:color="000000"/>
+              <w:bottom w:val="single" w:sz="4" w:space="0" w:color="000000"/>
+              <w:right w:val="single" w:sz="4" w:space="0" w:color="000000"/>
+            </w:tcBorders>
+            <w:tcMar>
+              <w:top w:w="0" w:type="dxa"/>
+              <w:left w:w="0" w:type="dxa"/>
+              <w:bottom w:w="0" w:type="dxa"/>
+              <w:right w:w="0" w:type="dxa"/>
+            </w:tcMar>
+          </w:tcPr>
+          <w:p>
+            <w:pPr>
+              <w:pBdr>
+                <w:top w:val="nil"/>
+                <w:left w:val="nil"/>
+                <w:bottom w:val="nil"/>
+                <w:right w:val="nil"/>
+                <w:between w:val="nil"/>
+              </w:pBdr>
+              <w:spacing w:after="142"/>
+              <w:jc w:val="center"/>
+              <w:rPr>
+                <w:noProof/>
+                <w:color w:val="000000"/>
+              </w:rPr>
+            </w:pPr>
+            <w:r>
+              <w:rPr>
+                <w:noProof/>
+                <w:color w:val="000000"/>
+              </w:rPr>
+              <w:t>3-</w:t>
+            </w:r>
+            <w:r>
+              <w:rPr>
+                <w:noProof/>
+                <w:color w:val="000000"/>
+              </w:rPr>
+              <w:t>O usuário insere as informações da simulação: nome, tipo de estrutura (porta-pallet, drive-in, blocado, etc.), empilhadeira utilizada, quantidade de posições de armazenagem, e parâmetros operacionais (velocidade, capacidade de carga, percurso).</w:t>
+            </w:r>
+          </w:p>
+        </w:tc>
+        <w:tc>
+          <w:tcPr>
+            <w:tcW w:w="4560" w:type="dxa"/>
+            <w:tcBorders>
+              <w:top w:val="single" w:sz="4" w:space="0" w:color="000000"/>
+              <w:left w:val="single" w:sz="4" w:space="0" w:color="000000"/>
+              <w:bottom w:val="single" w:sz="4" w:space="0" w:color="000000"/>
+              <w:right w:val="single" w:sz="4" w:space="0" w:color="000000"/>
+            </w:tcBorders>
+            <w:tcMar>
+              <w:top w:w="0" w:type="dxa"/>
+              <w:left w:w="0" w:type="dxa"/>
+              <w:bottom w:w="0" w:type="dxa"/>
+              <w:right w:w="0" w:type="dxa"/>
+            </w:tcMar>
+          </w:tcPr>
+          <w:p>
+            <w:pPr>
+              <w:pBdr>
+                <w:top w:val="nil"/>
+                <w:left w:val="nil"/>
+                <w:bottom w:val="nil"/>
+                <w:right w:val="nil"/>
+                <w:between w:val="nil"/>
+              </w:pBdr>
+              <w:spacing w:after="142"/>
+              <w:jc w:val="center"/>
+              <w:rPr>
+                <w:noProof/>
+                <w:color w:val="000000"/>
+              </w:rPr>
+            </w:pPr>
+            <w:r>
+              <w:rPr>
+                <w:noProof/>
+                <w:color w:val="000000"/>
+              </w:rPr>
+              <w:t> </w:t>
+            </w:r>
+          </w:p>
+        </w:tc>
+      </w:tr>
+      <w:tr>
+        <w:tc>
+          <w:tcPr>
+            <w:tcW w:w="4845" w:type="dxa"/>
+            <w:gridSpan w:val="2"/>
+            <w:tcBorders>
+              <w:top w:val="single" w:sz="4" w:space="0" w:color="000000"/>
+              <w:left w:val="single" w:sz="4" w:space="0" w:color="000000"/>
+              <w:bottom w:val="single" w:sz="4" w:space="0" w:color="000000"/>
+              <w:right w:val="single" w:sz="4" w:space="0" w:color="000000"/>
+            </w:tcBorders>
+            <w:tcMar>
+              <w:top w:w="0" w:type="dxa"/>
+              <w:left w:w="0" w:type="dxa"/>
+              <w:bottom w:w="0" w:type="dxa"/>
+              <w:right w:w="0" w:type="dxa"/>
+            </w:tcMar>
+          </w:tcPr>
+          <w:p>
+            <w:pPr>
+              <w:pBdr>
+                <w:top w:val="nil"/>
+                <w:left w:val="nil"/>
+                <w:bottom w:val="nil"/>
+                <w:right w:val="nil"/>
+                <w:between w:val="nil"/>
+              </w:pBdr>
+              <w:spacing w:after="142"/>
+              <w:jc w:val="center"/>
+              <w:rPr>
+                <w:noProof/>
+                <w:color w:val="000000"/>
+              </w:rPr>
+            </w:pPr>
+            <w:r>
+              <w:rPr>
+                <w:noProof/>
+                <w:color w:val="000000"/>
+              </w:rPr>
+              <w:t> </w:t>
+            </w:r>
+          </w:p>
+        </w:tc>
+        <w:tc>
+          <w:tcPr>
+            <w:tcW w:w="4560" w:type="dxa"/>
+            <w:tcBorders>
+              <w:top w:val="single" w:sz="4" w:space="0" w:color="000000"/>
+              <w:left w:val="single" w:sz="4" w:space="0" w:color="000000"/>
+              <w:bottom w:val="single" w:sz="4" w:space="0" w:color="000000"/>
+              <w:right w:val="single" w:sz="4" w:space="0" w:color="000000"/>
+            </w:tcBorders>
+            <w:tcMar>
+              <w:top w:w="0" w:type="dxa"/>
+              <w:left w:w="0" w:type="dxa"/>
+              <w:bottom w:w="0" w:type="dxa"/>
+              <w:right w:w="0" w:type="dxa"/>
+            </w:tcMar>
+          </w:tcPr>
+          <w:p>
+            <w:pPr>
+              <w:pBdr>
+                <w:top w:val="nil"/>
+                <w:left w:val="nil"/>
+                <w:bottom w:val="nil"/>
+                <w:right w:val="nil"/>
+                <w:between w:val="nil"/>
+              </w:pBdr>
+              <w:spacing w:after="142"/>
+              <w:jc w:val="center"/>
+              <w:rPr>
+                <w:noProof/>
+                <w:color w:val="000000"/>
+              </w:rPr>
+            </w:pPr>
+            <w:r>
+              <w:rPr>
+                <w:noProof/>
+                <w:color w:val="000000"/>
+              </w:rPr>
+              <w:t>4-</w:t>
+            </w:r>
+            <w:r>
+              <w:rPr>
+                <w:noProof/>
+                <w:color w:val="000000"/>
+              </w:rPr>
+              <w:t>O sistema valida os campos obrigatórios.</w:t>
+            </w:r>
+          </w:p>
+        </w:tc>
+      </w:tr>
+      <w:tr>
+        <w:tc>
+          <w:tcPr>
+            <w:tcW w:w="4845" w:type="dxa"/>
+            <w:gridSpan w:val="2"/>
+            <w:tcBorders>
+              <w:top w:val="single" w:sz="4" w:space="0" w:color="000000"/>
+              <w:left w:val="single" w:sz="4" w:space="0" w:color="000000"/>
+              <w:bottom w:val="single" w:sz="4" w:space="0" w:color="000000"/>
+              <w:right w:val="single" w:sz="4" w:space="0" w:color="000000"/>
+            </w:tcBorders>
+            <w:tcMar>
+              <w:top w:w="0" w:type="dxa"/>
+              <w:left w:w="0" w:type="dxa"/>
+              <w:bottom w:w="0" w:type="dxa"/>
+              <w:right w:w="0" w:type="dxa"/>
+            </w:tcMar>
+          </w:tcPr>
+          <w:p>
+            <w:pPr>
+              <w:pBdr>
+                <w:top w:val="nil"/>
+                <w:left w:val="nil"/>
+                <w:bottom w:val="nil"/>
+                <w:right w:val="nil"/>
+                <w:between w:val="nil"/>
+              </w:pBdr>
+              <w:spacing w:after="142"/>
+              <w:jc w:val="center"/>
+              <w:rPr>
+                <w:noProof/>
+                <w:color w:val="000000"/>
+              </w:rPr>
+            </w:pPr>
+            <w:r>
+              <w:rPr>
+                <w:noProof/>
+                <w:color w:val="000000"/>
+              </w:rPr>
+              <w:t>5-</w:t>
+            </w:r>
+            <w:r>
+              <w:rPr>
+                <w:noProof/>
+                <w:color w:val="000000"/>
+              </w:rPr>
+              <w:t>O usuário confirma o cadastro.</w:t>
+            </w:r>
+          </w:p>
+        </w:tc>
+        <w:tc>
+          <w:tcPr>
+            <w:tcW w:w="4560" w:type="dxa"/>
+            <w:tcBorders>
+              <w:top w:val="single" w:sz="4" w:space="0" w:color="000000"/>
+              <w:left w:val="single" w:sz="4" w:space="0" w:color="000000"/>
+              <w:bottom w:val="single" w:sz="4" w:space="0" w:color="000000"/>
+              <w:right w:val="single" w:sz="4" w:space="0" w:color="000000"/>
+            </w:tcBorders>
+            <w:tcMar>
+              <w:top w:w="0" w:type="dxa"/>
+              <w:left w:w="0" w:type="dxa"/>
+              <w:bottom w:w="0" w:type="dxa"/>
+              <w:right w:w="0" w:type="dxa"/>
+            </w:tcMar>
+          </w:tcPr>
+          <w:p>
+            <w:pPr>
+              <w:pBdr>
+                <w:top w:val="nil"/>
+                <w:left w:val="nil"/>
+                <w:bottom w:val="nil"/>
+                <w:right w:val="nil"/>
+                <w:between w:val="nil"/>
+              </w:pBdr>
+              <w:spacing w:after="142"/>
+              <w:jc w:val="center"/>
+              <w:rPr>
+                <w:noProof/>
+                <w:color w:val="000000"/>
+              </w:rPr>
+            </w:pPr>
+            <w:r>
+              <w:rPr>
+                <w:noProof/>
+                <w:color w:val="000000"/>
+              </w:rPr>
+              <w:t> </w:t>
+            </w:r>
+          </w:p>
+        </w:tc>
+      </w:tr>
+      <w:tr>
+        <w:tc>
+          <w:tcPr>
+            <w:tcW w:w="4845" w:type="dxa"/>
+            <w:gridSpan w:val="2"/>
+            <w:tcBorders>
+              <w:top w:val="single" w:sz="4" w:space="0" w:color="000000"/>
+              <w:left w:val="single" w:sz="4" w:space="0" w:color="000000"/>
+              <w:bottom w:val="single" w:sz="4" w:space="0" w:color="000000"/>
+              <w:right w:val="single" w:sz="4" w:space="0" w:color="000000"/>
+            </w:tcBorders>
+            <w:tcMar>
+              <w:top w:w="0" w:type="dxa"/>
+              <w:left w:w="0" w:type="dxa"/>
+              <w:bottom w:w="0" w:type="dxa"/>
+              <w:right w:w="0" w:type="dxa"/>
+            </w:tcMar>
+          </w:tcPr>
+          <w:p>
+            <w:pPr>
+              <w:pBdr>
+                <w:top w:val="nil"/>
+                <w:left w:val="nil"/>
+                <w:bottom w:val="nil"/>
+                <w:right w:val="nil"/>
+                <w:between w:val="nil"/>
+              </w:pBdr>
+              <w:spacing w:after="142"/>
+              <w:jc w:val="center"/>
+              <w:rPr>
+                <w:noProof/>
+                <w:color w:val="000000"/>
+              </w:rPr>
+            </w:pPr>
+          </w:p>
+        </w:tc>
+        <w:tc>
+          <w:tcPr>
+            <w:tcW w:w="4560" w:type="dxa"/>
+            <w:tcBorders>
+              <w:top w:val="single" w:sz="4" w:space="0" w:color="000000"/>
+              <w:left w:val="single" w:sz="4" w:space="0" w:color="000000"/>
+              <w:bottom w:val="single" w:sz="4" w:space="0" w:color="000000"/>
+              <w:right w:val="single" w:sz="4" w:space="0" w:color="000000"/>
+            </w:tcBorders>
+            <w:tcMar>
+              <w:top w:w="0" w:type="dxa"/>
+              <w:left w:w="0" w:type="dxa"/>
+              <w:bottom w:w="0" w:type="dxa"/>
+              <w:right w:w="0" w:type="dxa"/>
+            </w:tcMar>
+          </w:tcPr>
+          <w:p>
+            <w:pPr>
+              <w:pBdr>
+                <w:top w:val="nil"/>
+                <w:left w:val="nil"/>
+                <w:bottom w:val="nil"/>
+                <w:right w:val="nil"/>
+                <w:between w:val="nil"/>
+              </w:pBdr>
+              <w:spacing w:after="142"/>
+              <w:jc w:val="center"/>
+              <w:rPr>
+                <w:noProof/>
+                <w:color w:val="000000"/>
+              </w:rPr>
+            </w:pPr>
+            <w:r>
+              <w:rPr>
+                <w:noProof/>
+                <w:color w:val="000000"/>
+              </w:rPr>
+              <w:t>6-</w:t>
+            </w:r>
+            <w:r>
+              <w:rPr>
+                <w:noProof/>
+                <w:color w:val="000000"/>
+              </w:rPr>
+              <w:t xml:space="preserve"> </w:t>
+            </w:r>
+            <w:r>
+              <w:rPr>
+                <w:noProof/>
+                <w:color w:val="000000"/>
+              </w:rPr>
+              <w:t xml:space="preserve">O sistema grava os dados no banco de dados e exibe mensagem: </w:t>
+            </w:r>
+            <w:r>
+              <w:rPr>
+                <w:b/>
+                <w:bCs/>
+                <w:noProof/>
+                <w:color w:val="000000"/>
+              </w:rPr>
+              <w:t>“Simulação cadastrada com sucesso.”</w:t>
+            </w:r>
+            <w:r>
+              <w:rPr>
+                <w:noProof/>
+                <w:color w:val="000000"/>
+              </w:rPr>
+              <w:t xml:space="preserve"> </w:t>
             </w:r>
           </w:p>
         </w:tc>
@@ -6666,6 +8828,524 @@
           </w:p>
         </w:tc>
       </w:tr>
+      <w:tr>
+        <w:tc>
+          <w:tcPr>
+            <w:tcW w:w="4845" w:type="dxa"/>
+            <w:gridSpan w:val="2"/>
+            <w:tcBorders>
+              <w:top w:val="single" w:sz="4" w:space="0" w:color="000000"/>
+              <w:left w:val="single" w:sz="4" w:space="0" w:color="000000"/>
+              <w:bottom w:val="single" w:sz="4" w:space="0" w:color="000000"/>
+              <w:right w:val="single" w:sz="4" w:space="0" w:color="000000"/>
+            </w:tcBorders>
+            <w:shd w:val="clear" w:color="auto" w:fill="FFFFFF" w:themeFill="background1"/>
+            <w:tcMar>
+              <w:top w:w="0" w:type="dxa"/>
+              <w:left w:w="0" w:type="dxa"/>
+              <w:bottom w:w="0" w:type="dxa"/>
+              <w:right w:w="0" w:type="dxa"/>
+            </w:tcMar>
+          </w:tcPr>
+          <w:p>
+            <w:pPr>
+              <w:pBdr>
+                <w:top w:val="nil"/>
+                <w:left w:val="nil"/>
+                <w:bottom w:val="nil"/>
+                <w:right w:val="nil"/>
+                <w:between w:val="nil"/>
+              </w:pBdr>
+              <w:spacing w:after="142"/>
+              <w:jc w:val="center"/>
+              <w:rPr>
+                <w:noProof/>
+                <w:color w:val="000000"/>
+              </w:rPr>
+            </w:pPr>
+            <w:r>
+              <w:rPr>
+                <w:noProof/>
+                <w:color w:val="000000"/>
+              </w:rPr>
+              <w:t xml:space="preserve">1- </w:t>
+            </w:r>
+            <w:r>
+              <w:rPr>
+                <w:noProof/>
+                <w:color w:val="000000"/>
+              </w:rPr>
+              <w:t xml:space="preserve">O usuário clica na opção </w:t>
+            </w:r>
+            <w:r>
+              <w:rPr>
+                <w:b/>
+                <w:bCs/>
+                <w:noProof/>
+                <w:color w:val="000000"/>
+              </w:rPr>
+              <w:t>“Logout”</w:t>
+            </w:r>
+            <w:r>
+              <w:rPr>
+                <w:noProof/>
+                <w:color w:val="000000"/>
+              </w:rPr>
+              <w:t xml:space="preserve"> ou </w:t>
+            </w:r>
+            <w:r>
+              <w:rPr>
+                <w:b/>
+                <w:bCs/>
+                <w:noProof/>
+                <w:color w:val="000000"/>
+              </w:rPr>
+              <w:t>“Sair”</w:t>
+            </w:r>
+            <w:r>
+              <w:rPr>
+                <w:noProof/>
+                <w:color w:val="000000"/>
+              </w:rPr>
+              <w:t xml:space="preserve"> no menu principal.</w:t>
+            </w:r>
+          </w:p>
+        </w:tc>
+        <w:tc>
+          <w:tcPr>
+            <w:tcW w:w="4560" w:type="dxa"/>
+            <w:tcBorders>
+              <w:top w:val="single" w:sz="4" w:space="0" w:color="000000"/>
+              <w:left w:val="single" w:sz="4" w:space="0" w:color="000000"/>
+              <w:bottom w:val="single" w:sz="4" w:space="0" w:color="000000"/>
+              <w:right w:val="single" w:sz="4" w:space="0" w:color="000000"/>
+            </w:tcBorders>
+            <w:shd w:val="clear" w:color="auto" w:fill="FFFFFF" w:themeFill="background1"/>
+            <w:tcMar>
+              <w:top w:w="0" w:type="dxa"/>
+              <w:left w:w="0" w:type="dxa"/>
+              <w:bottom w:w="0" w:type="dxa"/>
+              <w:right w:w="0" w:type="dxa"/>
+            </w:tcMar>
+          </w:tcPr>
+          <w:p>
+            <w:pPr>
+              <w:pBdr>
+                <w:top w:val="nil"/>
+                <w:left w:val="nil"/>
+                <w:bottom w:val="nil"/>
+                <w:right w:val="nil"/>
+                <w:between w:val="nil"/>
+              </w:pBdr>
+              <w:spacing w:after="142"/>
+              <w:jc w:val="center"/>
+              <w:rPr>
+                <w:noProof/>
+                <w:color w:val="000000"/>
+              </w:rPr>
+            </w:pPr>
+            <w:r>
+              <w:rPr>
+                <w:noProof/>
+                <w:color w:val="000000"/>
+              </w:rPr>
+              <w:t> </w:t>
+            </w:r>
+          </w:p>
+        </w:tc>
+      </w:tr>
+      <w:tr>
+        <w:tc>
+          <w:tcPr>
+            <w:tcW w:w="4845" w:type="dxa"/>
+            <w:gridSpan w:val="2"/>
+            <w:tcBorders>
+              <w:top w:val="single" w:sz="4" w:space="0" w:color="000000"/>
+              <w:left w:val="single" w:sz="4" w:space="0" w:color="000000"/>
+              <w:bottom w:val="single" w:sz="4" w:space="0" w:color="000000"/>
+              <w:right w:val="single" w:sz="4" w:space="0" w:color="000000"/>
+            </w:tcBorders>
+            <w:shd w:val="clear" w:color="auto" w:fill="FFFFFF" w:themeFill="background1"/>
+            <w:tcMar>
+              <w:top w:w="0" w:type="dxa"/>
+              <w:left w:w="0" w:type="dxa"/>
+              <w:bottom w:w="0" w:type="dxa"/>
+              <w:right w:w="0" w:type="dxa"/>
+            </w:tcMar>
+          </w:tcPr>
+          <w:p>
+            <w:pPr>
+              <w:pBdr>
+                <w:top w:val="nil"/>
+                <w:left w:val="nil"/>
+                <w:bottom w:val="nil"/>
+                <w:right w:val="nil"/>
+                <w:between w:val="nil"/>
+              </w:pBdr>
+              <w:spacing w:after="142"/>
+              <w:jc w:val="center"/>
+              <w:rPr>
+                <w:noProof/>
+                <w:color w:val="000000"/>
+              </w:rPr>
+            </w:pPr>
+            <w:r>
+              <w:rPr>
+                <w:noProof/>
+                <w:color w:val="000000"/>
+              </w:rPr>
+              <w:t> </w:t>
+            </w:r>
+          </w:p>
+        </w:tc>
+        <w:tc>
+          <w:tcPr>
+            <w:tcW w:w="4560" w:type="dxa"/>
+            <w:tcBorders>
+              <w:top w:val="single" w:sz="4" w:space="0" w:color="000000"/>
+              <w:left w:val="single" w:sz="4" w:space="0" w:color="000000"/>
+              <w:bottom w:val="single" w:sz="4" w:space="0" w:color="000000"/>
+              <w:right w:val="single" w:sz="4" w:space="0" w:color="000000"/>
+            </w:tcBorders>
+            <w:shd w:val="clear" w:color="auto" w:fill="FFFFFF" w:themeFill="background1"/>
+            <w:tcMar>
+              <w:top w:w="0" w:type="dxa"/>
+              <w:left w:w="0" w:type="dxa"/>
+              <w:bottom w:w="0" w:type="dxa"/>
+              <w:right w:w="0" w:type="dxa"/>
+            </w:tcMar>
+          </w:tcPr>
+          <w:p>
+            <w:pPr>
+              <w:pBdr>
+                <w:top w:val="nil"/>
+                <w:left w:val="nil"/>
+                <w:bottom w:val="nil"/>
+                <w:right w:val="nil"/>
+                <w:between w:val="nil"/>
+              </w:pBdr>
+              <w:spacing w:after="142"/>
+              <w:jc w:val="center"/>
+              <w:rPr>
+                <w:noProof/>
+                <w:color w:val="000000"/>
+              </w:rPr>
+            </w:pPr>
+            <w:r>
+              <w:rPr>
+                <w:noProof/>
+                <w:color w:val="000000"/>
+              </w:rPr>
+              <w:t>2-</w:t>
+            </w:r>
+            <w:r>
+              <w:rPr>
+                <w:noProof/>
+                <w:color w:val="000000"/>
+              </w:rPr>
+              <w:t xml:space="preserve"> </w:t>
+            </w:r>
+            <w:r>
+              <w:rPr>
+                <w:noProof/>
+                <w:color w:val="000000"/>
+              </w:rPr>
+              <w:t>O sistema solicita confirmação do encerramento da sessão.</w:t>
+            </w:r>
+          </w:p>
+        </w:tc>
+      </w:tr>
+      <w:tr>
+        <w:tc>
+          <w:tcPr>
+            <w:tcW w:w="4845" w:type="dxa"/>
+            <w:gridSpan w:val="2"/>
+            <w:tcBorders>
+              <w:top w:val="single" w:sz="4" w:space="0" w:color="000000"/>
+              <w:left w:val="single" w:sz="4" w:space="0" w:color="000000"/>
+              <w:bottom w:val="single" w:sz="4" w:space="0" w:color="000000"/>
+              <w:right w:val="single" w:sz="4" w:space="0" w:color="000000"/>
+            </w:tcBorders>
+            <w:shd w:val="clear" w:color="auto" w:fill="FFFFFF" w:themeFill="background1"/>
+            <w:tcMar>
+              <w:top w:w="0" w:type="dxa"/>
+              <w:left w:w="0" w:type="dxa"/>
+              <w:bottom w:w="0" w:type="dxa"/>
+              <w:right w:w="0" w:type="dxa"/>
+            </w:tcMar>
+          </w:tcPr>
+          <w:p>
+            <w:pPr>
+              <w:pBdr>
+                <w:top w:val="nil"/>
+                <w:left w:val="nil"/>
+                <w:bottom w:val="nil"/>
+                <w:right w:val="nil"/>
+                <w:between w:val="nil"/>
+              </w:pBdr>
+              <w:spacing w:after="142"/>
+              <w:jc w:val="center"/>
+              <w:rPr>
+                <w:noProof/>
+                <w:color w:val="000000"/>
+              </w:rPr>
+            </w:pPr>
+            <w:r>
+              <w:rPr>
+                <w:noProof/>
+                <w:color w:val="000000"/>
+              </w:rPr>
+              <w:t>3-</w:t>
+            </w:r>
+            <w:r>
+              <w:rPr>
+                <w:noProof/>
+                <w:color w:val="000000"/>
+              </w:rPr>
+              <w:t>O usuário confirma o logout.operacionais (velocidade, capacidade de carga, percurso).</w:t>
+            </w:r>
+          </w:p>
+        </w:tc>
+        <w:tc>
+          <w:tcPr>
+            <w:tcW w:w="4560" w:type="dxa"/>
+            <w:tcBorders>
+              <w:top w:val="single" w:sz="4" w:space="0" w:color="000000"/>
+              <w:left w:val="single" w:sz="4" w:space="0" w:color="000000"/>
+              <w:bottom w:val="single" w:sz="4" w:space="0" w:color="000000"/>
+              <w:right w:val="single" w:sz="4" w:space="0" w:color="000000"/>
+            </w:tcBorders>
+            <w:shd w:val="clear" w:color="auto" w:fill="FFFFFF" w:themeFill="background1"/>
+            <w:tcMar>
+              <w:top w:w="0" w:type="dxa"/>
+              <w:left w:w="0" w:type="dxa"/>
+              <w:bottom w:w="0" w:type="dxa"/>
+              <w:right w:w="0" w:type="dxa"/>
+            </w:tcMar>
+          </w:tcPr>
+          <w:p>
+            <w:pPr>
+              <w:pBdr>
+                <w:top w:val="nil"/>
+                <w:left w:val="nil"/>
+                <w:bottom w:val="nil"/>
+                <w:right w:val="nil"/>
+                <w:between w:val="nil"/>
+              </w:pBdr>
+              <w:spacing w:after="142"/>
+              <w:jc w:val="center"/>
+              <w:rPr>
+                <w:noProof/>
+                <w:color w:val="000000"/>
+              </w:rPr>
+            </w:pPr>
+            <w:r>
+              <w:rPr>
+                <w:noProof/>
+                <w:color w:val="000000"/>
+              </w:rPr>
+              <w:t> </w:t>
+            </w:r>
+          </w:p>
+        </w:tc>
+      </w:tr>
+      <w:tr>
+        <w:tc>
+          <w:tcPr>
+            <w:tcW w:w="4845" w:type="dxa"/>
+            <w:gridSpan w:val="2"/>
+            <w:tcBorders>
+              <w:top w:val="single" w:sz="4" w:space="0" w:color="000000"/>
+              <w:left w:val="single" w:sz="4" w:space="0" w:color="000000"/>
+              <w:bottom w:val="single" w:sz="4" w:space="0" w:color="000000"/>
+              <w:right w:val="single" w:sz="4" w:space="0" w:color="000000"/>
+            </w:tcBorders>
+            <w:shd w:val="clear" w:color="auto" w:fill="FFFFFF" w:themeFill="background1"/>
+            <w:tcMar>
+              <w:top w:w="0" w:type="dxa"/>
+              <w:left w:w="0" w:type="dxa"/>
+              <w:bottom w:w="0" w:type="dxa"/>
+              <w:right w:w="0" w:type="dxa"/>
+            </w:tcMar>
+          </w:tcPr>
+          <w:p>
+            <w:pPr>
+              <w:pBdr>
+                <w:top w:val="nil"/>
+                <w:left w:val="nil"/>
+                <w:bottom w:val="nil"/>
+                <w:right w:val="nil"/>
+                <w:between w:val="nil"/>
+              </w:pBdr>
+              <w:spacing w:after="142"/>
+              <w:jc w:val="center"/>
+              <w:rPr>
+                <w:noProof/>
+                <w:color w:val="000000"/>
+              </w:rPr>
+            </w:pPr>
+            <w:r>
+              <w:rPr>
+                <w:noProof/>
+                <w:color w:val="000000"/>
+              </w:rPr>
+              <w:t> </w:t>
+            </w:r>
+          </w:p>
+        </w:tc>
+        <w:tc>
+          <w:tcPr>
+            <w:tcW w:w="4560" w:type="dxa"/>
+            <w:tcBorders>
+              <w:top w:val="single" w:sz="4" w:space="0" w:color="000000"/>
+              <w:left w:val="single" w:sz="4" w:space="0" w:color="000000"/>
+              <w:bottom w:val="single" w:sz="4" w:space="0" w:color="000000"/>
+              <w:right w:val="single" w:sz="4" w:space="0" w:color="000000"/>
+            </w:tcBorders>
+            <w:shd w:val="clear" w:color="auto" w:fill="FFFFFF" w:themeFill="background1"/>
+            <w:tcMar>
+              <w:top w:w="0" w:type="dxa"/>
+              <w:left w:w="0" w:type="dxa"/>
+              <w:bottom w:w="0" w:type="dxa"/>
+              <w:right w:w="0" w:type="dxa"/>
+            </w:tcMar>
+          </w:tcPr>
+          <w:p>
+            <w:pPr>
+              <w:pBdr>
+                <w:top w:val="nil"/>
+                <w:left w:val="nil"/>
+                <w:bottom w:val="nil"/>
+                <w:right w:val="nil"/>
+                <w:between w:val="nil"/>
+              </w:pBdr>
+              <w:spacing w:after="142"/>
+              <w:jc w:val="center"/>
+              <w:rPr>
+                <w:noProof/>
+                <w:color w:val="000000"/>
+              </w:rPr>
+            </w:pPr>
+            <w:r>
+              <w:rPr>
+                <w:noProof/>
+                <w:color w:val="000000"/>
+              </w:rPr>
+              <w:t>4-</w:t>
+            </w:r>
+            <w:r>
+              <w:rPr>
+                <w:noProof/>
+                <w:color w:val="000000"/>
+              </w:rPr>
+              <w:t>O sistema encerra a sessão ativa do usuário.</w:t>
+            </w:r>
+          </w:p>
+        </w:tc>
+      </w:tr>
+      <w:tr>
+        <w:tc>
+          <w:tcPr>
+            <w:tcW w:w="4845" w:type="dxa"/>
+            <w:gridSpan w:val="2"/>
+            <w:tcBorders>
+              <w:top w:val="single" w:sz="4" w:space="0" w:color="000000"/>
+              <w:left w:val="single" w:sz="4" w:space="0" w:color="000000"/>
+              <w:bottom w:val="single" w:sz="4" w:space="0" w:color="000000"/>
+              <w:right w:val="single" w:sz="4" w:space="0" w:color="000000"/>
+            </w:tcBorders>
+            <w:shd w:val="clear" w:color="auto" w:fill="FFFFFF" w:themeFill="background1"/>
+            <w:tcMar>
+              <w:top w:w="0" w:type="dxa"/>
+              <w:left w:w="0" w:type="dxa"/>
+              <w:bottom w:w="0" w:type="dxa"/>
+              <w:right w:w="0" w:type="dxa"/>
+            </w:tcMar>
+          </w:tcPr>
+          <w:p>
+            <w:pPr>
+              <w:pBdr>
+                <w:top w:val="nil"/>
+                <w:left w:val="nil"/>
+                <w:bottom w:val="nil"/>
+                <w:right w:val="nil"/>
+                <w:between w:val="nil"/>
+              </w:pBdr>
+              <w:spacing w:after="142"/>
+              <w:jc w:val="center"/>
+              <w:rPr>
+                <w:noProof/>
+                <w:color w:val="000000"/>
+              </w:rPr>
+            </w:pPr>
+          </w:p>
+        </w:tc>
+        <w:tc>
+          <w:tcPr>
+            <w:tcW w:w="4560" w:type="dxa"/>
+            <w:tcBorders>
+              <w:top w:val="single" w:sz="4" w:space="0" w:color="000000"/>
+              <w:left w:val="single" w:sz="4" w:space="0" w:color="000000"/>
+              <w:bottom w:val="single" w:sz="4" w:space="0" w:color="000000"/>
+              <w:right w:val="single" w:sz="4" w:space="0" w:color="000000"/>
+            </w:tcBorders>
+            <w:shd w:val="clear" w:color="auto" w:fill="FFFFFF" w:themeFill="background1"/>
+            <w:tcMar>
+              <w:top w:w="0" w:type="dxa"/>
+              <w:left w:w="0" w:type="dxa"/>
+              <w:bottom w:w="0" w:type="dxa"/>
+              <w:right w:w="0" w:type="dxa"/>
+            </w:tcMar>
+          </w:tcPr>
+          <w:p>
+            <w:pPr>
+              <w:pBdr>
+                <w:top w:val="nil"/>
+                <w:left w:val="nil"/>
+                <w:bottom w:val="nil"/>
+                <w:right w:val="nil"/>
+                <w:between w:val="nil"/>
+              </w:pBdr>
+              <w:spacing w:after="142"/>
+              <w:jc w:val="center"/>
+              <w:rPr>
+                <w:noProof/>
+                <w:color w:val="000000"/>
+              </w:rPr>
+            </w:pPr>
+            <w:r>
+              <w:rPr>
+                <w:noProof/>
+                <w:color w:val="000000"/>
+              </w:rPr>
+              <w:t>6-</w:t>
+            </w:r>
+            <w:r>
+              <w:rPr>
+                <w:noProof/>
+                <w:color w:val="000000"/>
+              </w:rPr>
+              <w:t xml:space="preserve"> </w:t>
+            </w:r>
+            <w:r>
+              <w:rPr>
+                <w:noProof/>
+                <w:color w:val="000000"/>
+              </w:rPr>
+              <w:t xml:space="preserve">O sistema redireciona o usuário para a tela de login inicial e exibe a mensagem: </w:t>
+            </w:r>
+            <w:r>
+              <w:rPr>
+                <w:b/>
+                <w:bCs/>
+                <w:noProof/>
+                <w:color w:val="000000"/>
+              </w:rPr>
+              <w:t>“Sessão encerrada com sucesso.”</w:t>
+            </w:r>
+          </w:p>
+        </w:tc>
+      </w:tr>
     </w:tbl>
     <w:p>
       <w:pPr>
@@ -7110,7 +9790,6 @@
                 <w:noProof/>
                 <w:color w:val="000000"/>
               </w:rPr>
-              <w:lastRenderedPageBreak/>
               <w:t>Pré-condição</w:t>
             </w:r>
           </w:p>
@@ -8419,6 +11098,7 @@
                 <w:noProof/>
                 <w:color w:val="000000"/>
               </w:rPr>
+              <w:lastRenderedPageBreak/>
               <w:t>Pré-condição</w:t>
             </w:r>
           </w:p>
@@ -9302,7 +11982,6 @@
                 <w:noProof/>
                 <w:color w:val="000000"/>
               </w:rPr>
-              <w:lastRenderedPageBreak/>
               <w:t>1- O usuário acessa a opção de Gerenciar Usuário e Alterar Usuário.</w:t>
             </w:r>
           </w:p>
@@ -13220,7 +15899,7 @@
   <w:style w:type="paragraph" w:default="1" w:styleId="Normal">
     <w:name w:val="Normal"/>
     <w:qFormat/>
-    <w:rsid w:val="00EF09EB"/>
+    <w:rsid w:val="00313A9F"/>
     <w:rPr>
       <w:sz w:val="24"/>
       <w:szCs w:val="24"/>
@@ -13298,7 +15977,6 @@
   <w:style w:type="character" w:default="1" w:styleId="Fontepargpadro">
     <w:name w:val="Default Paragraph Font"/>
     <w:uiPriority w:val="1"/>
-    <w:semiHidden/>
     <w:unhideWhenUsed/>
   </w:style>
   <w:style w:type="table" w:default="1" w:styleId="Tabelanormal">
@@ -13825,12 +16503,9 @@
 </file>
 
 <file path=customXml/item1.xml><?xml version="1.0" encoding="utf-8"?>
-<?mso-contentType ?>
-<FormTemplates xmlns="http://schemas.microsoft.com/sharepoint/v3/contenttype/forms">
-  <Display>DocumentLibraryForm</Display>
-  <Edit>DocumentLibraryForm</Edit>
-  <New>DocumentLibraryForm</New>
-</FormTemplates>
+<p:properties xmlns:p="http://schemas.microsoft.com/office/2006/metadata/properties" xmlns:xsi="http://www.w3.org/2001/XMLSchema-instance" xmlns:pc="http://schemas.microsoft.com/office/infopath/2007/PartnerControls">
+  <documentManagement/>
+</p:properties>
 </file>
 
 <file path=customXml/item2.xml><?xml version="1.0" encoding="utf-8"?>
@@ -13838,9 +16513,12 @@
 </file>
 
 <file path=customXml/item3.xml><?xml version="1.0" encoding="utf-8"?>
-<p:properties xmlns:p="http://schemas.microsoft.com/office/2006/metadata/properties" xmlns:xsi="http://www.w3.org/2001/XMLSchema-instance" xmlns:pc="http://schemas.microsoft.com/office/infopath/2007/PartnerControls">
-  <documentManagement/>
-</p:properties>
+<?mso-contentType ?>
+<FormTemplates xmlns="http://schemas.microsoft.com/sharepoint/v3/contenttype/forms">
+  <Display>DocumentLibraryForm</Display>
+  <Edit>DocumentLibraryForm</Edit>
+  <New>DocumentLibraryForm</New>
+</FormTemplates>
 </file>
 
 <file path=customXml/item4.xml><?xml version="1.0" encoding="utf-8"?>
@@ -13958,9 +16636,10 @@
 </file>
 
 <file path=customXml/itemProps1.xml><?xml version="1.0" encoding="utf-8"?>
-<ds:datastoreItem xmlns:ds="http://schemas.openxmlformats.org/officeDocument/2006/customXml" ds:itemID="{A9380074-ACB1-4768-8160-E2C55A14786E}">
+<ds:datastoreItem xmlns:ds="http://schemas.openxmlformats.org/officeDocument/2006/customXml" ds:itemID="{3CBC499B-FC48-4681-8842-659D2F71791D}">
   <ds:schemaRefs>
-    <ds:schemaRef ds:uri="http://schemas.microsoft.com/sharepoint/v3/contenttype/forms"/>
+    <ds:schemaRef ds:uri="http://schemas.microsoft.com/office/2006/metadata/properties"/>
+    <ds:schemaRef ds:uri="http://schemas.microsoft.com/office/infopath/2007/PartnerControls"/>
   </ds:schemaRefs>
 </ds:datastoreItem>
 </file>
@@ -13974,10 +16653,9 @@
 </file>
 
 <file path=customXml/itemProps3.xml><?xml version="1.0" encoding="utf-8"?>
-<ds:datastoreItem xmlns:ds="http://schemas.openxmlformats.org/officeDocument/2006/customXml" ds:itemID="{3CBC499B-FC48-4681-8842-659D2F71791D}">
+<ds:datastoreItem xmlns:ds="http://schemas.openxmlformats.org/officeDocument/2006/customXml" ds:itemID="{A9380074-ACB1-4768-8160-E2C55A14786E}">
   <ds:schemaRefs>
-    <ds:schemaRef ds:uri="http://schemas.microsoft.com/office/2006/metadata/properties"/>
-    <ds:schemaRef ds:uri="http://schemas.microsoft.com/office/infopath/2007/PartnerControls"/>
+    <ds:schemaRef ds:uri="http://schemas.microsoft.com/sharepoint/v3/contenttype/forms"/>
   </ds:schemaRefs>
 </ds:datastoreItem>
 </file>

</xml_diff>